<commit_message>
Query Retrieve SCP Emulator 5.1.1
</commit_message>
<xml_diff>
--- a/Query_Retrieve_SCP_Emulator/Documentation/User Manual/DVTk QR SCP Emulator User Manual.docx
+++ b/Query_Retrieve_SCP_Emulator/Documentation/User Manual/DVTk QR SCP Emulator User Manual.docx
@@ -1,6 +1,6 @@
 
 <file path=word/document.xml><?xml version="1.0" encoding="utf-8"?>
-<w:document xmlns:wpc="http://schemas.microsoft.com/office/word/2010/wordprocessingCanvas" xmlns:cx="http://schemas.microsoft.com/office/drawing/2014/chartex" xmlns:cx1="http://schemas.microsoft.com/office/drawing/2015/9/8/chartex" xmlns:cx2="http://schemas.microsoft.com/office/drawing/2015/10/21/chartex" xmlns:cx3="http://schemas.microsoft.com/office/drawing/2016/5/9/chartex" xmlns:cx4="http://schemas.microsoft.com/office/drawing/2016/5/10/chartex" xmlns:cx5="http://schemas.microsoft.com/office/drawing/2016/5/11/chartex" xmlns:cx6="http://schemas.microsoft.com/office/drawing/2016/5/12/chartex" xmlns:cx7="http://schemas.microsoft.com/office/drawing/2016/5/13/chartex" xmlns:cx8="http://schemas.microsoft.com/office/drawing/2016/5/14/chartex" xmlns:mc="http://schemas.openxmlformats.org/markup-compatibility/2006" xmlns:o="urn:schemas-microsoft-com:office:office" xmlns:r="http://schemas.openxmlformats.org/officeDocument/2006/relationships" xmlns:m="http://schemas.openxmlformats.org/officeDocument/2006/math" xmlns:v="urn:schemas-microsoft-com:vml" xmlns:wp14="http://schemas.microsoft.com/office/word/2010/wordprocessingDrawing" xmlns:wp="http://schemas.openxmlformats.org/drawingml/2006/wordprocessingDrawing" xmlns:w10="urn:schemas-microsoft-com:office:word" xmlns:w="http://schemas.openxmlformats.org/wordprocessingml/2006/main" xmlns:w14="http://schemas.microsoft.com/office/word/2010/wordml" xmlns:w15="http://schemas.microsoft.com/office/word/2012/wordml" xmlns:w16se="http://schemas.microsoft.com/office/word/2015/wordml/symex" xmlns:wpg="http://schemas.microsoft.com/office/word/2010/wordprocessingGroup" xmlns:wpi="http://schemas.microsoft.com/office/word/2010/wordprocessingInk" xmlns:wne="http://schemas.microsoft.com/office/word/2006/wordml" xmlns:wps="http://schemas.microsoft.com/office/word/2010/wordprocessingShape" mc:Ignorable="w14 w15 w16se wp14">
+<w:document xmlns:wpc="http://schemas.microsoft.com/office/word/2010/wordprocessingCanvas" xmlns:cx="http://schemas.microsoft.com/office/drawing/2014/chartex" xmlns:cx1="http://schemas.microsoft.com/office/drawing/2015/9/8/chartex" xmlns:cx2="http://schemas.microsoft.com/office/drawing/2015/10/21/chartex" xmlns:cx3="http://schemas.microsoft.com/office/drawing/2016/5/9/chartex" xmlns:cx4="http://schemas.microsoft.com/office/drawing/2016/5/10/chartex" xmlns:cx5="http://schemas.microsoft.com/office/drawing/2016/5/11/chartex" xmlns:cx6="http://schemas.microsoft.com/office/drawing/2016/5/12/chartex" xmlns:cx7="http://schemas.microsoft.com/office/drawing/2016/5/13/chartex" xmlns:cx8="http://schemas.microsoft.com/office/drawing/2016/5/14/chartex" xmlns:mc="http://schemas.openxmlformats.org/markup-compatibility/2006" xmlns:aink="http://schemas.microsoft.com/office/drawing/2016/ink" xmlns:am3d="http://schemas.microsoft.com/office/drawing/2017/model3d" xmlns:o="urn:schemas-microsoft-com:office:office" xmlns:r="http://schemas.openxmlformats.org/officeDocument/2006/relationships" xmlns:m="http://schemas.openxmlformats.org/officeDocument/2006/math" xmlns:v="urn:schemas-microsoft-com:vml" xmlns:wp14="http://schemas.microsoft.com/office/word/2010/wordprocessingDrawing" xmlns:wp="http://schemas.openxmlformats.org/drawingml/2006/wordprocessingDrawing" xmlns:w10="urn:schemas-microsoft-com:office:word" xmlns:w="http://schemas.openxmlformats.org/wordprocessingml/2006/main" xmlns:w14="http://schemas.microsoft.com/office/word/2010/wordml" xmlns:w15="http://schemas.microsoft.com/office/word/2012/wordml" xmlns:w16cid="http://schemas.microsoft.com/office/word/2016/wordml/cid" xmlns:w16se="http://schemas.microsoft.com/office/word/2015/wordml/symex" xmlns:wpg="http://schemas.microsoft.com/office/word/2010/wordprocessingGroup" xmlns:wpi="http://schemas.microsoft.com/office/word/2010/wordprocessingInk" xmlns:wne="http://schemas.microsoft.com/office/word/2006/wordml" xmlns:wps="http://schemas.microsoft.com/office/word/2010/wordprocessingShape" mc:Ignorable="w14 w15 w16se w16cid wp14">
   <w:body>
     <w:p/>
     <w:p/>
@@ -16,7 +16,7 @@
           <w:lang w:val="nl-NL" w:eastAsia="nl-NL"/>
         </w:rPr>
         <w:drawing>
-          <wp:inline distT="0" distB="0" distL="0" distR="0">
+          <wp:inline distT="0" distB="0" distL="0" distR="0" wp14:anchorId="36824E1B" wp14:editId="3FFB2445">
             <wp:extent cx="4667250" cy="1857375"/>
             <wp:effectExtent l="19050" t="0" r="0" b="0"/>
             <wp:docPr id="11" name="Picture 11" descr="DVTk-Logo-Transparant"/>
@@ -89,43 +89,53 @@
           <w:sz w:val="44"/>
         </w:rPr>
       </w:pPr>
-      <w:proofErr w:type="spellStart"/>
       <w:r>
         <w:rPr>
           <w:sz w:val="44"/>
         </w:rPr>
-        <w:t>DVTk</w:t>
-      </w:r>
-      <w:proofErr w:type="spellEnd"/>
+        <w:t xml:space="preserve">DVTk </w:t>
+      </w:r>
       <w:r>
         <w:rPr>
           <w:sz w:val="44"/>
         </w:rPr>
-        <w:t xml:space="preserve"> </w:t>
+        <w:t>Query</w:t>
       </w:r>
       <w:r>
         <w:rPr>
           <w:sz w:val="44"/>
         </w:rPr>
-        <w:t>Query</w:t>
+        <w:t xml:space="preserve"> SC</w:t>
       </w:r>
       <w:r>
         <w:rPr>
           <w:sz w:val="44"/>
         </w:rPr>
-        <w:t xml:space="preserve"> SC</w:t>
+        <w:t>P</w:t>
       </w:r>
       <w:r>
         <w:rPr>
           <w:sz w:val="44"/>
         </w:rPr>
-        <w:t>P</w:t>
+        <w:t xml:space="preserve"> emulator 5.</w:t>
       </w:r>
       <w:r>
         <w:rPr>
           <w:sz w:val="44"/>
         </w:rPr>
-        <w:t xml:space="preserve"> emulator 5.0.0</w:t>
+        <w:t>1</w:t>
+      </w:r>
+      <w:r>
+        <w:rPr>
+          <w:sz w:val="44"/>
+        </w:rPr>
+        <w:t>.</w:t>
+      </w:r>
+      <w:r>
+        <w:rPr>
+          <w:sz w:val="44"/>
+        </w:rPr>
+        <w:t>1</w:t>
       </w:r>
     </w:p>
     <w:p>
@@ -151,121 +161,83 @@
           <w:iCs/>
           <w:sz w:val="32"/>
         </w:rPr>
-        <w:t xml:space="preserve">A </w:t>
-      </w:r>
-      <w:proofErr w:type="spellStart"/>
-      <w:r>
-        <w:rPr>
-          <w:i/>
-          <w:iCs/>
+        <w:t>A DVTk based tool</w:t>
+      </w:r>
+    </w:p>
+    <w:p>
+      <w:pPr>
+        <w:jc w:val="center"/>
+        <w:rPr>
+          <w:sz w:val="44"/>
+        </w:rPr>
+      </w:pPr>
+    </w:p>
+    <w:p>
+      <w:pPr>
+        <w:jc w:val="center"/>
+        <w:rPr>
+          <w:sz w:val="44"/>
+        </w:rPr>
+      </w:pPr>
+    </w:p>
+    <w:p>
+      <w:pPr>
+        <w:jc w:val="center"/>
+        <w:rPr>
+          <w:sz w:val="44"/>
+        </w:rPr>
+      </w:pPr>
+    </w:p>
+    <w:p>
+      <w:pPr>
+        <w:jc w:val="center"/>
+        <w:rPr>
+          <w:sz w:val="44"/>
+        </w:rPr>
+      </w:pPr>
+    </w:p>
+    <w:p>
+      <w:pPr>
+        <w:jc w:val="center"/>
+        <w:rPr>
+          <w:sz w:val="44"/>
+        </w:rPr>
+      </w:pPr>
+      <w:r>
+        <w:rPr>
           <w:sz w:val="32"/>
         </w:rPr>
-        <w:t>DVTk</w:t>
-      </w:r>
-      <w:proofErr w:type="spellEnd"/>
-      <w:r>
-        <w:rPr>
-          <w:i/>
-          <w:iCs/>
+        <w:t>Ma</w:t>
+      </w:r>
+      <w:r>
+        <w:rPr>
           <w:sz w:val="32"/>
         </w:rPr>
-        <w:t xml:space="preserve"> based tool</w:t>
-      </w:r>
-    </w:p>
-    <w:p>
-      <w:pPr>
-        <w:jc w:val="center"/>
-        <w:rPr>
-          <w:sz w:val="44"/>
-        </w:rPr>
-      </w:pPr>
-    </w:p>
-    <w:p>
-      <w:pPr>
-        <w:jc w:val="center"/>
-        <w:rPr>
-          <w:sz w:val="44"/>
-        </w:rPr>
-      </w:pPr>
-    </w:p>
-    <w:p>
-      <w:pPr>
-        <w:jc w:val="center"/>
-        <w:rPr>
-          <w:sz w:val="44"/>
-        </w:rPr>
-      </w:pPr>
-    </w:p>
-    <w:p>
-      <w:pPr>
-        <w:jc w:val="center"/>
-        <w:rPr>
-          <w:sz w:val="44"/>
-        </w:rPr>
-      </w:pPr>
-    </w:p>
-    <w:p>
-      <w:pPr>
-        <w:jc w:val="center"/>
+        <w:t>rch</w:t>
+      </w:r>
+      <w:r>
         <w:rPr>
           <w:sz w:val="32"/>
         </w:rPr>
-      </w:pPr>
+        <w:t xml:space="preserve"> </w:t>
+      </w:r>
       <w:r>
         <w:rPr>
           <w:sz w:val="32"/>
         </w:rPr>
-        <w:t>Document version 1.</w:t>
+        <w:t>16</w:t>
       </w:r>
       <w:r>
         <w:rPr>
           <w:sz w:val="32"/>
         </w:rPr>
-        <w:t>2</w:t>
-      </w:r>
-    </w:p>
-    <w:p>
-      <w:pPr>
-        <w:jc w:val="center"/>
-        <w:rPr>
-          <w:sz w:val="44"/>
-        </w:rPr>
-      </w:pPr>
+        <w:t>, 20</w:t>
+      </w:r>
       <w:r>
         <w:rPr>
           <w:sz w:val="32"/>
         </w:rPr>
-        <w:t>May</w:t>
-      </w:r>
-      <w:r>
-        <w:rPr>
-          <w:sz w:val="32"/>
-        </w:rPr>
-        <w:t xml:space="preserve"> </w:t>
-      </w:r>
-      <w:r>
-        <w:rPr>
-          <w:sz w:val="32"/>
-        </w:rPr>
-        <w:t>16</w:t>
-      </w:r>
-      <w:r>
-        <w:rPr>
-          <w:sz w:val="32"/>
-        </w:rPr>
-        <w:t>, 20</w:t>
-      </w:r>
-      <w:r>
-        <w:rPr>
-          <w:sz w:val="32"/>
-        </w:rPr>
-        <w:t>1</w:t>
-      </w:r>
-      <w:r>
-        <w:rPr>
-          <w:sz w:val="32"/>
-        </w:rPr>
-        <w:t>7</w:t>
+        <w:t>20</w:t>
       </w:r>
     </w:p>
     <w:p/>
@@ -346,17 +318,17 @@
         </w:rPr>
       </w:pPr>
     </w:p>
+    <w:bookmarkStart w:id="0" w:name="_GoBack"/>
+    <w:bookmarkEnd w:id="0"/>
     <w:p>
       <w:pPr>
         <w:pStyle w:val="TOC1"/>
-        <w:tabs>
-          <w:tab w:val="left" w:pos="880"/>
-        </w:tabs>
         <w:rPr>
           <w:rFonts w:asciiTheme="minorHAnsi" w:eastAsiaTheme="minorEastAsia" w:hAnsiTheme="minorHAnsi" w:cstheme="minorBidi"/>
           <w:noProof/>
           <w:sz w:val="22"/>
           <w:szCs w:val="22"/>
+          <w:lang w:val="en-GB" w:eastAsia="en-GB"/>
         </w:rPr>
       </w:pPr>
       <w:r>
@@ -383,7 +355,7 @@
         </w:rPr>
         <w:fldChar w:fldCharType="separate"/>
       </w:r>
-      <w:hyperlink w:anchor="_Toc301796728" w:history="1">
+      <w:hyperlink w:anchor="_Toc35262673" w:history="1">
         <w:r>
           <w:rPr>
             <w:rStyle w:val="Hyperlink"/>
@@ -397,6 +369,7 @@
             <w:noProof/>
             <w:sz w:val="22"/>
             <w:szCs w:val="22"/>
+            <w:lang w:val="en-GB" w:eastAsia="en-GB"/>
           </w:rPr>
           <w:tab/>
         </w:r>
@@ -426,7 +399,7 @@
             <w:noProof/>
             <w:webHidden/>
           </w:rPr>
-          <w:instrText xml:space="preserve"> PAGEREF _Toc301796728 \h </w:instrText>
+          <w:instrText xml:space="preserve"> PAGEREF _Toc35262673 \h </w:instrText>
         </w:r>
         <w:r>
           <w:rPr>
@@ -469,9 +442,10 @@
           <w:noProof/>
           <w:sz w:val="22"/>
           <w:szCs w:val="22"/>
-        </w:rPr>
-      </w:pPr>
-      <w:hyperlink w:anchor="_Toc301796729" w:history="1">
+          <w:lang w:val="en-GB" w:eastAsia="en-GB"/>
+        </w:rPr>
+      </w:pPr>
+      <w:hyperlink w:anchor="_Toc35262674" w:history="1">
         <w:r>
           <w:rPr>
             <w:rStyle w:val="Hyperlink"/>
@@ -485,6 +459,7 @@
             <w:noProof/>
             <w:sz w:val="22"/>
             <w:szCs w:val="22"/>
+            <w:lang w:val="en-GB" w:eastAsia="en-GB"/>
           </w:rPr>
           <w:tab/>
         </w:r>
@@ -493,7 +468,7 @@
             <w:rStyle w:val="Hyperlink"/>
             <w:noProof/>
           </w:rPr>
-          <w:t>Revision History</w:t>
+          <w:t>General</w:t>
         </w:r>
         <w:r>
           <w:rPr>
@@ -514,7 +489,7 @@
             <w:noProof/>
             <w:webHidden/>
           </w:rPr>
-          <w:instrText xml:space="preserve"> PAGEREF _Toc301796729 \h </w:instrText>
+          <w:instrText xml:space="preserve"> PAGEREF _Toc35262674 \h </w:instrText>
         </w:r>
         <w:r>
           <w:rPr>
@@ -557,9 +532,10 @@
           <w:noProof/>
           <w:sz w:val="22"/>
           <w:szCs w:val="22"/>
-        </w:rPr>
-      </w:pPr>
-      <w:hyperlink w:anchor="_Toc301796730" w:history="1">
+          <w:lang w:val="en-GB" w:eastAsia="en-GB"/>
+        </w:rPr>
+      </w:pPr>
+      <w:hyperlink w:anchor="_Toc35262675" w:history="1">
         <w:r>
           <w:rPr>
             <w:rStyle w:val="Hyperlink"/>
@@ -573,6 +549,7 @@
             <w:noProof/>
             <w:sz w:val="22"/>
             <w:szCs w:val="22"/>
+            <w:lang w:val="en-GB" w:eastAsia="en-GB"/>
           </w:rPr>
           <w:tab/>
         </w:r>
@@ -581,7 +558,7 @@
             <w:rStyle w:val="Hyperlink"/>
             <w:noProof/>
           </w:rPr>
-          <w:t>General</w:t>
+          <w:t>System Requirements</w:t>
         </w:r>
         <w:r>
           <w:rPr>
@@ -602,7 +579,7 @@
             <w:noProof/>
             <w:webHidden/>
           </w:rPr>
-          <w:instrText xml:space="preserve"> PAGEREF _Toc301796730 \h </w:instrText>
+          <w:instrText xml:space="preserve"> PAGEREF _Toc35262675 \h </w:instrText>
         </w:r>
         <w:r>
           <w:rPr>
@@ -623,6 +600,272 @@
             <w:webHidden/>
           </w:rPr>
           <w:t>3</w:t>
+        </w:r>
+        <w:r>
+          <w:rPr>
+            <w:noProof/>
+            <w:webHidden/>
+          </w:rPr>
+          <w:fldChar w:fldCharType="end"/>
+        </w:r>
+      </w:hyperlink>
+    </w:p>
+    <w:p>
+      <w:pPr>
+        <w:pStyle w:val="TOC3"/>
+        <w:tabs>
+          <w:tab w:val="left" w:pos="1320"/>
+          <w:tab w:val="right" w:leader="dot" w:pos="8630"/>
+        </w:tabs>
+        <w:rPr>
+          <w:rFonts w:asciiTheme="minorHAnsi" w:eastAsiaTheme="minorEastAsia" w:hAnsiTheme="minorHAnsi" w:cstheme="minorBidi"/>
+          <w:noProof/>
+          <w:sz w:val="22"/>
+          <w:szCs w:val="22"/>
+          <w:lang w:val="en-GB" w:eastAsia="en-GB"/>
+        </w:rPr>
+      </w:pPr>
+      <w:hyperlink w:anchor="_Toc35262676" w:history="1">
+        <w:r>
+          <w:rPr>
+            <w:rStyle w:val="Hyperlink"/>
+            <w:noProof/>
+          </w:rPr>
+          <w:t>1.2.1</w:t>
+        </w:r>
+        <w:r>
+          <w:rPr>
+            <w:rFonts w:asciiTheme="minorHAnsi" w:eastAsiaTheme="minorEastAsia" w:hAnsiTheme="minorHAnsi" w:cstheme="minorBidi"/>
+            <w:noProof/>
+            <w:sz w:val="22"/>
+            <w:szCs w:val="22"/>
+            <w:lang w:val="en-GB" w:eastAsia="en-GB"/>
+          </w:rPr>
+          <w:tab/>
+        </w:r>
+        <w:r>
+          <w:rPr>
+            <w:rStyle w:val="Hyperlink"/>
+            <w:noProof/>
+          </w:rPr>
+          <w:t>Operating system</w:t>
+        </w:r>
+        <w:r>
+          <w:rPr>
+            <w:noProof/>
+            <w:webHidden/>
+          </w:rPr>
+          <w:tab/>
+        </w:r>
+        <w:r>
+          <w:rPr>
+            <w:noProof/>
+            <w:webHidden/>
+          </w:rPr>
+          <w:fldChar w:fldCharType="begin"/>
+        </w:r>
+        <w:r>
+          <w:rPr>
+            <w:noProof/>
+            <w:webHidden/>
+          </w:rPr>
+          <w:instrText xml:space="preserve"> PAGEREF _Toc35262676 \h </w:instrText>
+        </w:r>
+        <w:r>
+          <w:rPr>
+            <w:noProof/>
+            <w:webHidden/>
+          </w:rPr>
+        </w:r>
+        <w:r>
+          <w:rPr>
+            <w:noProof/>
+            <w:webHidden/>
+          </w:rPr>
+          <w:fldChar w:fldCharType="separate"/>
+        </w:r>
+        <w:r>
+          <w:rPr>
+            <w:noProof/>
+            <w:webHidden/>
+          </w:rPr>
+          <w:t>3</w:t>
+        </w:r>
+        <w:r>
+          <w:rPr>
+            <w:noProof/>
+            <w:webHidden/>
+          </w:rPr>
+          <w:fldChar w:fldCharType="end"/>
+        </w:r>
+      </w:hyperlink>
+    </w:p>
+    <w:p>
+      <w:pPr>
+        <w:pStyle w:val="TOC3"/>
+        <w:tabs>
+          <w:tab w:val="left" w:pos="1320"/>
+          <w:tab w:val="right" w:leader="dot" w:pos="8630"/>
+        </w:tabs>
+        <w:rPr>
+          <w:rFonts w:asciiTheme="minorHAnsi" w:eastAsiaTheme="minorEastAsia" w:hAnsiTheme="minorHAnsi" w:cstheme="minorBidi"/>
+          <w:noProof/>
+          <w:sz w:val="22"/>
+          <w:szCs w:val="22"/>
+          <w:lang w:val="en-GB" w:eastAsia="en-GB"/>
+        </w:rPr>
+      </w:pPr>
+      <w:hyperlink w:anchor="_Toc35262677" w:history="1">
+        <w:r>
+          <w:rPr>
+            <w:rStyle w:val="Hyperlink"/>
+            <w:noProof/>
+          </w:rPr>
+          <w:t>1.2.2</w:t>
+        </w:r>
+        <w:r>
+          <w:rPr>
+            <w:rFonts w:asciiTheme="minorHAnsi" w:eastAsiaTheme="minorEastAsia" w:hAnsiTheme="minorHAnsi" w:cstheme="minorBidi"/>
+            <w:noProof/>
+            <w:sz w:val="22"/>
+            <w:szCs w:val="22"/>
+            <w:lang w:val="en-GB" w:eastAsia="en-GB"/>
+          </w:rPr>
+          <w:tab/>
+        </w:r>
+        <w:r>
+          <w:rPr>
+            <w:rStyle w:val="Hyperlink"/>
+            <w:noProof/>
+          </w:rPr>
+          <w:t>Software requirements</w:t>
+        </w:r>
+        <w:r>
+          <w:rPr>
+            <w:noProof/>
+            <w:webHidden/>
+          </w:rPr>
+          <w:tab/>
+        </w:r>
+        <w:r>
+          <w:rPr>
+            <w:noProof/>
+            <w:webHidden/>
+          </w:rPr>
+          <w:fldChar w:fldCharType="begin"/>
+        </w:r>
+        <w:r>
+          <w:rPr>
+            <w:noProof/>
+            <w:webHidden/>
+          </w:rPr>
+          <w:instrText xml:space="preserve"> PAGEREF _Toc35262677 \h </w:instrText>
+        </w:r>
+        <w:r>
+          <w:rPr>
+            <w:noProof/>
+            <w:webHidden/>
+          </w:rPr>
+        </w:r>
+        <w:r>
+          <w:rPr>
+            <w:noProof/>
+            <w:webHidden/>
+          </w:rPr>
+          <w:fldChar w:fldCharType="separate"/>
+        </w:r>
+        <w:r>
+          <w:rPr>
+            <w:noProof/>
+            <w:webHidden/>
+          </w:rPr>
+          <w:t>3</w:t>
+        </w:r>
+        <w:r>
+          <w:rPr>
+            <w:noProof/>
+            <w:webHidden/>
+          </w:rPr>
+          <w:fldChar w:fldCharType="end"/>
+        </w:r>
+      </w:hyperlink>
+    </w:p>
+    <w:p>
+      <w:pPr>
+        <w:pStyle w:val="TOC1"/>
+        <w:rPr>
+          <w:rFonts w:asciiTheme="minorHAnsi" w:eastAsiaTheme="minorEastAsia" w:hAnsiTheme="minorHAnsi" w:cstheme="minorBidi"/>
+          <w:noProof/>
+          <w:sz w:val="22"/>
+          <w:szCs w:val="22"/>
+          <w:lang w:val="en-GB" w:eastAsia="en-GB"/>
+        </w:rPr>
+      </w:pPr>
+      <w:hyperlink w:anchor="_Toc35262678" w:history="1">
+        <w:r>
+          <w:rPr>
+            <w:rStyle w:val="Hyperlink"/>
+            <w:noProof/>
+          </w:rPr>
+          <w:t>2</w:t>
+        </w:r>
+        <w:r>
+          <w:rPr>
+            <w:rFonts w:asciiTheme="minorHAnsi" w:eastAsiaTheme="minorEastAsia" w:hAnsiTheme="minorHAnsi" w:cstheme="minorBidi"/>
+            <w:noProof/>
+            <w:sz w:val="22"/>
+            <w:szCs w:val="22"/>
+            <w:lang w:val="en-GB" w:eastAsia="en-GB"/>
+          </w:rPr>
+          <w:tab/>
+        </w:r>
+        <w:r>
+          <w:rPr>
+            <w:rStyle w:val="Hyperlink"/>
+            <w:noProof/>
+          </w:rPr>
+          <w:t>Software installation</w:t>
+        </w:r>
+        <w:r>
+          <w:rPr>
+            <w:noProof/>
+            <w:webHidden/>
+          </w:rPr>
+          <w:tab/>
+        </w:r>
+        <w:r>
+          <w:rPr>
+            <w:noProof/>
+            <w:webHidden/>
+          </w:rPr>
+          <w:fldChar w:fldCharType="begin"/>
+        </w:r>
+        <w:r>
+          <w:rPr>
+            <w:noProof/>
+            <w:webHidden/>
+          </w:rPr>
+          <w:instrText xml:space="preserve"> PAGEREF _Toc35262678 \h </w:instrText>
+        </w:r>
+        <w:r>
+          <w:rPr>
+            <w:noProof/>
+            <w:webHidden/>
+          </w:rPr>
+        </w:r>
+        <w:r>
+          <w:rPr>
+            <w:noProof/>
+            <w:webHidden/>
+          </w:rPr>
+          <w:fldChar w:fldCharType="separate"/>
+        </w:r>
+        <w:r>
+          <w:rPr>
+            <w:noProof/>
+            <w:webHidden/>
+          </w:rPr>
+          <w:t>4</w:t>
         </w:r>
         <w:r>
           <w:rPr>
@@ -645,15 +888,16 @@
           <w:noProof/>
           <w:sz w:val="22"/>
           <w:szCs w:val="22"/>
-        </w:rPr>
-      </w:pPr>
-      <w:hyperlink w:anchor="_Toc301796731" w:history="1">
+          <w:lang w:val="en-GB" w:eastAsia="en-GB"/>
+        </w:rPr>
+      </w:pPr>
+      <w:hyperlink w:anchor="_Toc35262679" w:history="1">
         <w:r>
           <w:rPr>
             <w:rStyle w:val="Hyperlink"/>
             <w:noProof/>
           </w:rPr>
-          <w:t>1.3</w:t>
+          <w:t>2.1</w:t>
         </w:r>
         <w:r>
           <w:rPr>
@@ -661,6 +905,7 @@
             <w:noProof/>
             <w:sz w:val="22"/>
             <w:szCs w:val="22"/>
+            <w:lang w:val="en-GB" w:eastAsia="en-GB"/>
           </w:rPr>
           <w:tab/>
         </w:r>
@@ -669,7 +914,7 @@
             <w:rStyle w:val="Hyperlink"/>
             <w:noProof/>
           </w:rPr>
-          <w:t>System Requirements</w:t>
+          <w:t>Installation of DVTk Query Retrieve SCP Emulator software</w:t>
         </w:r>
         <w:r>
           <w:rPr>
@@ -690,7 +935,7 @@
             <w:noProof/>
             <w:webHidden/>
           </w:rPr>
-          <w:instrText xml:space="preserve"> PAGEREF _Toc301796731 \h </w:instrText>
+          <w:instrText xml:space="preserve"> PAGEREF _Toc35262679 \h </w:instrText>
         </w:r>
         <w:r>
           <w:rPr>
@@ -710,7 +955,363 @@
             <w:noProof/>
             <w:webHidden/>
           </w:rPr>
+          <w:t>4</w:t>
+        </w:r>
+        <w:r>
+          <w:rPr>
+            <w:noProof/>
+            <w:webHidden/>
+          </w:rPr>
+          <w:fldChar w:fldCharType="end"/>
+        </w:r>
+      </w:hyperlink>
+    </w:p>
+    <w:p>
+      <w:pPr>
+        <w:pStyle w:val="TOC1"/>
+        <w:rPr>
+          <w:rFonts w:asciiTheme="minorHAnsi" w:eastAsiaTheme="minorEastAsia" w:hAnsiTheme="minorHAnsi" w:cstheme="minorBidi"/>
+          <w:noProof/>
+          <w:sz w:val="22"/>
+          <w:szCs w:val="22"/>
+          <w:lang w:val="en-GB" w:eastAsia="en-GB"/>
+        </w:rPr>
+      </w:pPr>
+      <w:hyperlink w:anchor="_Toc35262680" w:history="1">
+        <w:r>
+          <w:rPr>
+            <w:rStyle w:val="Hyperlink"/>
+            <w:noProof/>
+          </w:rPr>
           <w:t>3</w:t>
+        </w:r>
+        <w:r>
+          <w:rPr>
+            <w:rFonts w:asciiTheme="minorHAnsi" w:eastAsiaTheme="minorEastAsia" w:hAnsiTheme="minorHAnsi" w:cstheme="minorBidi"/>
+            <w:noProof/>
+            <w:sz w:val="22"/>
+            <w:szCs w:val="22"/>
+            <w:lang w:val="en-GB" w:eastAsia="en-GB"/>
+          </w:rPr>
+          <w:tab/>
+        </w:r>
+        <w:r>
+          <w:rPr>
+            <w:rStyle w:val="Hyperlink"/>
+            <w:noProof/>
+          </w:rPr>
+          <w:t>Functional description of the SCP emulator</w:t>
+        </w:r>
+        <w:r>
+          <w:rPr>
+            <w:noProof/>
+            <w:webHidden/>
+          </w:rPr>
+          <w:tab/>
+        </w:r>
+        <w:r>
+          <w:rPr>
+            <w:noProof/>
+            <w:webHidden/>
+          </w:rPr>
+          <w:fldChar w:fldCharType="begin"/>
+        </w:r>
+        <w:r>
+          <w:rPr>
+            <w:noProof/>
+            <w:webHidden/>
+          </w:rPr>
+          <w:instrText xml:space="preserve"> PAGEREF _Toc35262680 \h </w:instrText>
+        </w:r>
+        <w:r>
+          <w:rPr>
+            <w:noProof/>
+            <w:webHidden/>
+          </w:rPr>
+        </w:r>
+        <w:r>
+          <w:rPr>
+            <w:noProof/>
+            <w:webHidden/>
+          </w:rPr>
+          <w:fldChar w:fldCharType="separate"/>
+        </w:r>
+        <w:r>
+          <w:rPr>
+            <w:noProof/>
+            <w:webHidden/>
+          </w:rPr>
+          <w:t>4</w:t>
+        </w:r>
+        <w:r>
+          <w:rPr>
+            <w:noProof/>
+            <w:webHidden/>
+          </w:rPr>
+          <w:fldChar w:fldCharType="end"/>
+        </w:r>
+      </w:hyperlink>
+    </w:p>
+    <w:p>
+      <w:pPr>
+        <w:pStyle w:val="TOC2"/>
+        <w:tabs>
+          <w:tab w:val="left" w:pos="880"/>
+          <w:tab w:val="right" w:leader="dot" w:pos="8630"/>
+        </w:tabs>
+        <w:rPr>
+          <w:rFonts w:asciiTheme="minorHAnsi" w:eastAsiaTheme="minorEastAsia" w:hAnsiTheme="minorHAnsi" w:cstheme="minorBidi"/>
+          <w:noProof/>
+          <w:sz w:val="22"/>
+          <w:szCs w:val="22"/>
+          <w:lang w:val="en-GB" w:eastAsia="en-GB"/>
+        </w:rPr>
+      </w:pPr>
+      <w:hyperlink w:anchor="_Toc35262681" w:history="1">
+        <w:r>
+          <w:rPr>
+            <w:rStyle w:val="Hyperlink"/>
+            <w:noProof/>
+          </w:rPr>
+          <w:t>3.1</w:t>
+        </w:r>
+        <w:r>
+          <w:rPr>
+            <w:rFonts w:asciiTheme="minorHAnsi" w:eastAsiaTheme="minorEastAsia" w:hAnsiTheme="minorHAnsi" w:cstheme="minorBidi"/>
+            <w:noProof/>
+            <w:sz w:val="22"/>
+            <w:szCs w:val="22"/>
+            <w:lang w:val="en-GB" w:eastAsia="en-GB"/>
+          </w:rPr>
+          <w:tab/>
+        </w:r>
+        <w:r>
+          <w:rPr>
+            <w:rStyle w:val="Hyperlink"/>
+            <w:noProof/>
+          </w:rPr>
+          <w:t>Menu bar</w:t>
+        </w:r>
+        <w:r>
+          <w:rPr>
+            <w:noProof/>
+            <w:webHidden/>
+          </w:rPr>
+          <w:tab/>
+        </w:r>
+        <w:r>
+          <w:rPr>
+            <w:noProof/>
+            <w:webHidden/>
+          </w:rPr>
+          <w:fldChar w:fldCharType="begin"/>
+        </w:r>
+        <w:r>
+          <w:rPr>
+            <w:noProof/>
+            <w:webHidden/>
+          </w:rPr>
+          <w:instrText xml:space="preserve"> PAGEREF _Toc35262681 \h </w:instrText>
+        </w:r>
+        <w:r>
+          <w:rPr>
+            <w:noProof/>
+            <w:webHidden/>
+          </w:rPr>
+        </w:r>
+        <w:r>
+          <w:rPr>
+            <w:noProof/>
+            <w:webHidden/>
+          </w:rPr>
+          <w:fldChar w:fldCharType="separate"/>
+        </w:r>
+        <w:r>
+          <w:rPr>
+            <w:noProof/>
+            <w:webHidden/>
+          </w:rPr>
+          <w:t>5</w:t>
+        </w:r>
+        <w:r>
+          <w:rPr>
+            <w:noProof/>
+            <w:webHidden/>
+          </w:rPr>
+          <w:fldChar w:fldCharType="end"/>
+        </w:r>
+      </w:hyperlink>
+    </w:p>
+    <w:p>
+      <w:pPr>
+        <w:pStyle w:val="TOC2"/>
+        <w:tabs>
+          <w:tab w:val="left" w:pos="880"/>
+          <w:tab w:val="right" w:leader="dot" w:pos="8630"/>
+        </w:tabs>
+        <w:rPr>
+          <w:rFonts w:asciiTheme="minorHAnsi" w:eastAsiaTheme="minorEastAsia" w:hAnsiTheme="minorHAnsi" w:cstheme="minorBidi"/>
+          <w:noProof/>
+          <w:sz w:val="22"/>
+          <w:szCs w:val="22"/>
+          <w:lang w:val="en-GB" w:eastAsia="en-GB"/>
+        </w:rPr>
+      </w:pPr>
+      <w:hyperlink w:anchor="_Toc35262682" w:history="1">
+        <w:r>
+          <w:rPr>
+            <w:rStyle w:val="Hyperlink"/>
+            <w:noProof/>
+          </w:rPr>
+          <w:t>3.2</w:t>
+        </w:r>
+        <w:r>
+          <w:rPr>
+            <w:rFonts w:asciiTheme="minorHAnsi" w:eastAsiaTheme="minorEastAsia" w:hAnsiTheme="minorHAnsi" w:cstheme="minorBidi"/>
+            <w:noProof/>
+            <w:sz w:val="22"/>
+            <w:szCs w:val="22"/>
+            <w:lang w:val="en-GB" w:eastAsia="en-GB"/>
+          </w:rPr>
+          <w:tab/>
+        </w:r>
+        <w:r>
+          <w:rPr>
+            <w:rStyle w:val="Hyperlink"/>
+            <w:noProof/>
+          </w:rPr>
+          <w:t>Tool Strip</w:t>
+        </w:r>
+        <w:r>
+          <w:rPr>
+            <w:noProof/>
+            <w:webHidden/>
+          </w:rPr>
+          <w:tab/>
+        </w:r>
+        <w:r>
+          <w:rPr>
+            <w:noProof/>
+            <w:webHidden/>
+          </w:rPr>
+          <w:fldChar w:fldCharType="begin"/>
+        </w:r>
+        <w:r>
+          <w:rPr>
+            <w:noProof/>
+            <w:webHidden/>
+          </w:rPr>
+          <w:instrText xml:space="preserve"> PAGEREF _Toc35262682 \h </w:instrText>
+        </w:r>
+        <w:r>
+          <w:rPr>
+            <w:noProof/>
+            <w:webHidden/>
+          </w:rPr>
+        </w:r>
+        <w:r>
+          <w:rPr>
+            <w:noProof/>
+            <w:webHidden/>
+          </w:rPr>
+          <w:fldChar w:fldCharType="separate"/>
+        </w:r>
+        <w:r>
+          <w:rPr>
+            <w:noProof/>
+            <w:webHidden/>
+          </w:rPr>
+          <w:t>6</w:t>
+        </w:r>
+        <w:r>
+          <w:rPr>
+            <w:noProof/>
+            <w:webHidden/>
+          </w:rPr>
+          <w:fldChar w:fldCharType="end"/>
+        </w:r>
+      </w:hyperlink>
+    </w:p>
+    <w:p>
+      <w:pPr>
+        <w:pStyle w:val="TOC2"/>
+        <w:tabs>
+          <w:tab w:val="left" w:pos="880"/>
+          <w:tab w:val="right" w:leader="dot" w:pos="8630"/>
+        </w:tabs>
+        <w:rPr>
+          <w:rFonts w:asciiTheme="minorHAnsi" w:eastAsiaTheme="minorEastAsia" w:hAnsiTheme="minorHAnsi" w:cstheme="minorBidi"/>
+          <w:noProof/>
+          <w:sz w:val="22"/>
+          <w:szCs w:val="22"/>
+          <w:lang w:val="en-GB" w:eastAsia="en-GB"/>
+        </w:rPr>
+      </w:pPr>
+      <w:hyperlink w:anchor="_Toc35262683" w:history="1">
+        <w:r>
+          <w:rPr>
+            <w:rStyle w:val="Hyperlink"/>
+            <w:noProof/>
+          </w:rPr>
+          <w:t>3.3</w:t>
+        </w:r>
+        <w:r>
+          <w:rPr>
+            <w:rFonts w:asciiTheme="minorHAnsi" w:eastAsiaTheme="minorEastAsia" w:hAnsiTheme="minorHAnsi" w:cstheme="minorBidi"/>
+            <w:noProof/>
+            <w:sz w:val="22"/>
+            <w:szCs w:val="22"/>
+            <w:lang w:val="en-GB" w:eastAsia="en-GB"/>
+          </w:rPr>
+          <w:tab/>
+        </w:r>
+        <w:r>
+          <w:rPr>
+            <w:rStyle w:val="Hyperlink"/>
+            <w:noProof/>
+          </w:rPr>
+          <w:t>Information Screen Selection</w:t>
+        </w:r>
+        <w:r>
+          <w:rPr>
+            <w:noProof/>
+            <w:webHidden/>
+          </w:rPr>
+          <w:tab/>
+        </w:r>
+        <w:r>
+          <w:rPr>
+            <w:noProof/>
+            <w:webHidden/>
+          </w:rPr>
+          <w:fldChar w:fldCharType="begin"/>
+        </w:r>
+        <w:r>
+          <w:rPr>
+            <w:noProof/>
+            <w:webHidden/>
+          </w:rPr>
+          <w:instrText xml:space="preserve"> PAGEREF _Toc35262683 \h </w:instrText>
+        </w:r>
+        <w:r>
+          <w:rPr>
+            <w:noProof/>
+            <w:webHidden/>
+          </w:rPr>
+        </w:r>
+        <w:r>
+          <w:rPr>
+            <w:noProof/>
+            <w:webHidden/>
+          </w:rPr>
+          <w:fldChar w:fldCharType="separate"/>
+        </w:r>
+        <w:r>
+          <w:rPr>
+            <w:noProof/>
+            <w:webHidden/>
+          </w:rPr>
+          <w:t>7</w:t>
         </w:r>
         <w:r>
           <w:rPr>
@@ -733,15 +1334,16 @@
           <w:noProof/>
           <w:sz w:val="22"/>
           <w:szCs w:val="22"/>
-        </w:rPr>
-      </w:pPr>
-      <w:hyperlink w:anchor="_Toc301796732" w:history="1">
+          <w:lang w:val="en-GB" w:eastAsia="en-GB"/>
+        </w:rPr>
+      </w:pPr>
+      <w:hyperlink w:anchor="_Toc35262684" w:history="1">
         <w:r>
           <w:rPr>
             <w:rStyle w:val="Hyperlink"/>
             <w:noProof/>
           </w:rPr>
-          <w:t>1.3.1</w:t>
+          <w:t>3.3.1</w:t>
         </w:r>
         <w:r>
           <w:rPr>
@@ -749,6 +1351,7 @@
             <w:noProof/>
             <w:sz w:val="22"/>
             <w:szCs w:val="22"/>
+            <w:lang w:val="en-GB" w:eastAsia="en-GB"/>
           </w:rPr>
           <w:tab/>
         </w:r>
@@ -757,7 +1360,7 @@
             <w:rStyle w:val="Hyperlink"/>
             <w:noProof/>
           </w:rPr>
-          <w:t>Operating system</w:t>
+          <w:t>Configuration</w:t>
         </w:r>
         <w:r>
           <w:rPr>
@@ -778,7 +1381,7 @@
             <w:noProof/>
             <w:webHidden/>
           </w:rPr>
-          <w:instrText xml:space="preserve"> PAGEREF _Toc301796732 \h </w:instrText>
+          <w:instrText xml:space="preserve"> PAGEREF _Toc35262684 \h </w:instrText>
         </w:r>
         <w:r>
           <w:rPr>
@@ -798,7 +1401,7 @@
             <w:noProof/>
             <w:webHidden/>
           </w:rPr>
-          <w:t>3</w:t>
+          <w:t>7</w:t>
         </w:r>
         <w:r>
           <w:rPr>
@@ -821,15 +1424,16 @@
           <w:noProof/>
           <w:sz w:val="22"/>
           <w:szCs w:val="22"/>
-        </w:rPr>
-      </w:pPr>
-      <w:hyperlink w:anchor="_Toc301796733" w:history="1">
+          <w:lang w:val="en-GB" w:eastAsia="en-GB"/>
+        </w:rPr>
+      </w:pPr>
+      <w:hyperlink w:anchor="_Toc35262685" w:history="1">
         <w:r>
           <w:rPr>
             <w:rStyle w:val="Hyperlink"/>
             <w:noProof/>
           </w:rPr>
-          <w:t>1.3.2</w:t>
+          <w:t>3.3.2</w:t>
         </w:r>
         <w:r>
           <w:rPr>
@@ -837,6 +1441,7 @@
             <w:noProof/>
             <w:sz w:val="22"/>
             <w:szCs w:val="22"/>
+            <w:lang w:val="en-GB" w:eastAsia="en-GB"/>
           </w:rPr>
           <w:tab/>
         </w:r>
@@ -845,7 +1450,7 @@
             <w:rStyle w:val="Hyperlink"/>
             <w:noProof/>
           </w:rPr>
-          <w:t>Software requirements</w:t>
+          <w:t>Move Destinations</w:t>
         </w:r>
         <w:r>
           <w:rPr>
@@ -866,7 +1471,7 @@
             <w:noProof/>
             <w:webHidden/>
           </w:rPr>
-          <w:instrText xml:space="preserve"> PAGEREF _Toc301796733 \h </w:instrText>
+          <w:instrText xml:space="preserve"> PAGEREF _Toc35262685 \h </w:instrText>
         </w:r>
         <w:r>
           <w:rPr>
@@ -886,533 +1491,7 @@
             <w:noProof/>
             <w:webHidden/>
           </w:rPr>
-          <w:t>4</w:t>
-        </w:r>
-        <w:r>
-          <w:rPr>
-            <w:noProof/>
-            <w:webHidden/>
-          </w:rPr>
-          <w:fldChar w:fldCharType="end"/>
-        </w:r>
-      </w:hyperlink>
-    </w:p>
-    <w:p>
-      <w:pPr>
-        <w:pStyle w:val="TOC1"/>
-        <w:tabs>
-          <w:tab w:val="left" w:pos="880"/>
-        </w:tabs>
-        <w:rPr>
-          <w:rFonts w:asciiTheme="minorHAnsi" w:eastAsiaTheme="minorEastAsia" w:hAnsiTheme="minorHAnsi" w:cstheme="minorBidi"/>
-          <w:noProof/>
-          <w:sz w:val="22"/>
-          <w:szCs w:val="22"/>
-        </w:rPr>
-      </w:pPr>
-      <w:hyperlink w:anchor="_Toc301796734" w:history="1">
-        <w:r>
-          <w:rPr>
-            <w:rStyle w:val="Hyperlink"/>
-            <w:noProof/>
-          </w:rPr>
-          <w:t>2</w:t>
-        </w:r>
-        <w:r>
-          <w:rPr>
-            <w:rFonts w:asciiTheme="minorHAnsi" w:eastAsiaTheme="minorEastAsia" w:hAnsiTheme="minorHAnsi" w:cstheme="minorBidi"/>
-            <w:noProof/>
-            <w:sz w:val="22"/>
-            <w:szCs w:val="22"/>
-          </w:rPr>
-          <w:tab/>
-        </w:r>
-        <w:r>
-          <w:rPr>
-            <w:rStyle w:val="Hyperlink"/>
-            <w:noProof/>
-          </w:rPr>
-          <w:t>Software installation</w:t>
-        </w:r>
-        <w:r>
-          <w:rPr>
-            <w:noProof/>
-            <w:webHidden/>
-          </w:rPr>
-          <w:tab/>
-        </w:r>
-        <w:r>
-          <w:rPr>
-            <w:noProof/>
-            <w:webHidden/>
-          </w:rPr>
-          <w:fldChar w:fldCharType="begin"/>
-        </w:r>
-        <w:r>
-          <w:rPr>
-            <w:noProof/>
-            <w:webHidden/>
-          </w:rPr>
-          <w:instrText xml:space="preserve"> PAGEREF _Toc301796734 \h </w:instrText>
-        </w:r>
-        <w:r>
-          <w:rPr>
-            <w:noProof/>
-            <w:webHidden/>
-          </w:rPr>
-        </w:r>
-        <w:r>
-          <w:rPr>
-            <w:noProof/>
-            <w:webHidden/>
-          </w:rPr>
-          <w:fldChar w:fldCharType="separate"/>
-        </w:r>
-        <w:r>
-          <w:rPr>
-            <w:noProof/>
-            <w:webHidden/>
-          </w:rPr>
-          <w:t>4</w:t>
-        </w:r>
-        <w:r>
-          <w:rPr>
-            <w:noProof/>
-            <w:webHidden/>
-          </w:rPr>
-          <w:fldChar w:fldCharType="end"/>
-        </w:r>
-      </w:hyperlink>
-    </w:p>
-    <w:p>
-      <w:pPr>
-        <w:pStyle w:val="TOC2"/>
-        <w:tabs>
-          <w:tab w:val="left" w:pos="880"/>
-          <w:tab w:val="right" w:leader="dot" w:pos="8630"/>
-        </w:tabs>
-        <w:rPr>
-          <w:rFonts w:asciiTheme="minorHAnsi" w:eastAsiaTheme="minorEastAsia" w:hAnsiTheme="minorHAnsi" w:cstheme="minorBidi"/>
-          <w:noProof/>
-          <w:sz w:val="22"/>
-          <w:szCs w:val="22"/>
-        </w:rPr>
-      </w:pPr>
-      <w:hyperlink w:anchor="_Toc301796735" w:history="1">
-        <w:r>
-          <w:rPr>
-            <w:rStyle w:val="Hyperlink"/>
-            <w:noProof/>
-          </w:rPr>
-          <w:t>2.1</w:t>
-        </w:r>
-        <w:r>
-          <w:rPr>
-            <w:rFonts w:asciiTheme="minorHAnsi" w:eastAsiaTheme="minorEastAsia" w:hAnsiTheme="minorHAnsi" w:cstheme="minorBidi"/>
-            <w:noProof/>
-            <w:sz w:val="22"/>
-            <w:szCs w:val="22"/>
-          </w:rPr>
-          <w:tab/>
-        </w:r>
-        <w:r>
-          <w:rPr>
-            <w:rStyle w:val="Hyperlink"/>
-            <w:noProof/>
-          </w:rPr>
-          <w:t>Installation of DVTk Query Retrieve SCP Emulator software</w:t>
-        </w:r>
-        <w:r>
-          <w:rPr>
-            <w:noProof/>
-            <w:webHidden/>
-          </w:rPr>
-          <w:tab/>
-        </w:r>
-        <w:r>
-          <w:rPr>
-            <w:noProof/>
-            <w:webHidden/>
-          </w:rPr>
-          <w:fldChar w:fldCharType="begin"/>
-        </w:r>
-        <w:r>
-          <w:rPr>
-            <w:noProof/>
-            <w:webHidden/>
-          </w:rPr>
-          <w:instrText xml:space="preserve"> PAGEREF _Toc301796735 \h </w:instrText>
-        </w:r>
-        <w:r>
-          <w:rPr>
-            <w:noProof/>
-            <w:webHidden/>
-          </w:rPr>
-        </w:r>
-        <w:r>
-          <w:rPr>
-            <w:noProof/>
-            <w:webHidden/>
-          </w:rPr>
-          <w:fldChar w:fldCharType="separate"/>
-        </w:r>
-        <w:r>
-          <w:rPr>
-            <w:noProof/>
-            <w:webHidden/>
-          </w:rPr>
-          <w:t>4</w:t>
-        </w:r>
-        <w:r>
-          <w:rPr>
-            <w:noProof/>
-            <w:webHidden/>
-          </w:rPr>
-          <w:fldChar w:fldCharType="end"/>
-        </w:r>
-      </w:hyperlink>
-    </w:p>
-    <w:p>
-      <w:pPr>
-        <w:pStyle w:val="TOC1"/>
-        <w:tabs>
-          <w:tab w:val="left" w:pos="880"/>
-        </w:tabs>
-        <w:rPr>
-          <w:rFonts w:asciiTheme="minorHAnsi" w:eastAsiaTheme="minorEastAsia" w:hAnsiTheme="minorHAnsi" w:cstheme="minorBidi"/>
-          <w:noProof/>
-          <w:sz w:val="22"/>
-          <w:szCs w:val="22"/>
-        </w:rPr>
-      </w:pPr>
-      <w:hyperlink w:anchor="_Toc301796736" w:history="1">
-        <w:r>
-          <w:rPr>
-            <w:rStyle w:val="Hyperlink"/>
-            <w:noProof/>
-          </w:rPr>
-          <w:t>3</w:t>
-        </w:r>
-        <w:r>
-          <w:rPr>
-            <w:rFonts w:asciiTheme="minorHAnsi" w:eastAsiaTheme="minorEastAsia" w:hAnsiTheme="minorHAnsi" w:cstheme="minorBidi"/>
-            <w:noProof/>
-            <w:sz w:val="22"/>
-            <w:szCs w:val="22"/>
-          </w:rPr>
-          <w:tab/>
-        </w:r>
-        <w:r>
-          <w:rPr>
-            <w:rStyle w:val="Hyperlink"/>
-            <w:noProof/>
-          </w:rPr>
-          <w:t>Functional description of the SCP emulator</w:t>
-        </w:r>
-        <w:r>
-          <w:rPr>
-            <w:noProof/>
-            <w:webHidden/>
-          </w:rPr>
-          <w:tab/>
-        </w:r>
-        <w:r>
-          <w:rPr>
-            <w:noProof/>
-            <w:webHidden/>
-          </w:rPr>
-          <w:fldChar w:fldCharType="begin"/>
-        </w:r>
-        <w:r>
-          <w:rPr>
-            <w:noProof/>
-            <w:webHidden/>
-          </w:rPr>
-          <w:instrText xml:space="preserve"> PAGEREF _Toc301796736 \h </w:instrText>
-        </w:r>
-        <w:r>
-          <w:rPr>
-            <w:noProof/>
-            <w:webHidden/>
-          </w:rPr>
-        </w:r>
-        <w:r>
-          <w:rPr>
-            <w:noProof/>
-            <w:webHidden/>
-          </w:rPr>
-          <w:fldChar w:fldCharType="separate"/>
-        </w:r>
-        <w:r>
-          <w:rPr>
-            <w:noProof/>
-            <w:webHidden/>
-          </w:rPr>
-          <w:t>5</w:t>
-        </w:r>
-        <w:r>
-          <w:rPr>
-            <w:noProof/>
-            <w:webHidden/>
-          </w:rPr>
-          <w:fldChar w:fldCharType="end"/>
-        </w:r>
-      </w:hyperlink>
-    </w:p>
-    <w:p>
-      <w:pPr>
-        <w:pStyle w:val="TOC2"/>
-        <w:tabs>
-          <w:tab w:val="left" w:pos="880"/>
-          <w:tab w:val="right" w:leader="dot" w:pos="8630"/>
-        </w:tabs>
-        <w:rPr>
-          <w:rFonts w:asciiTheme="minorHAnsi" w:eastAsiaTheme="minorEastAsia" w:hAnsiTheme="minorHAnsi" w:cstheme="minorBidi"/>
-          <w:noProof/>
-          <w:sz w:val="22"/>
-          <w:szCs w:val="22"/>
-        </w:rPr>
-      </w:pPr>
-      <w:hyperlink w:anchor="_Toc301796737" w:history="1">
-        <w:r>
-          <w:rPr>
-            <w:rStyle w:val="Hyperlink"/>
-            <w:noProof/>
-          </w:rPr>
-          <w:t>3.1</w:t>
-        </w:r>
-        <w:r>
-          <w:rPr>
-            <w:rFonts w:asciiTheme="minorHAnsi" w:eastAsiaTheme="minorEastAsia" w:hAnsiTheme="minorHAnsi" w:cstheme="minorBidi"/>
-            <w:noProof/>
-            <w:sz w:val="22"/>
-            <w:szCs w:val="22"/>
-          </w:rPr>
-          <w:tab/>
-        </w:r>
-        <w:r>
-          <w:rPr>
-            <w:rStyle w:val="Hyperlink"/>
-            <w:noProof/>
-          </w:rPr>
-          <w:t>Menu bar</w:t>
-        </w:r>
-        <w:r>
-          <w:rPr>
-            <w:noProof/>
-            <w:webHidden/>
-          </w:rPr>
-          <w:tab/>
-        </w:r>
-        <w:r>
-          <w:rPr>
-            <w:noProof/>
-            <w:webHidden/>
-          </w:rPr>
-          <w:fldChar w:fldCharType="begin"/>
-        </w:r>
-        <w:r>
-          <w:rPr>
-            <w:noProof/>
-            <w:webHidden/>
-          </w:rPr>
-          <w:instrText xml:space="preserve"> PAGEREF _Toc301796737 \h </w:instrText>
-        </w:r>
-        <w:r>
-          <w:rPr>
-            <w:noProof/>
-            <w:webHidden/>
-          </w:rPr>
-        </w:r>
-        <w:r>
-          <w:rPr>
-            <w:noProof/>
-            <w:webHidden/>
-          </w:rPr>
-          <w:fldChar w:fldCharType="separate"/>
-        </w:r>
-        <w:r>
-          <w:rPr>
-            <w:noProof/>
-            <w:webHidden/>
-          </w:rPr>
-          <w:t>5</w:t>
-        </w:r>
-        <w:r>
-          <w:rPr>
-            <w:noProof/>
-            <w:webHidden/>
-          </w:rPr>
-          <w:fldChar w:fldCharType="end"/>
-        </w:r>
-      </w:hyperlink>
-    </w:p>
-    <w:p>
-      <w:pPr>
-        <w:pStyle w:val="TOC2"/>
-        <w:tabs>
-          <w:tab w:val="left" w:pos="880"/>
-          <w:tab w:val="right" w:leader="dot" w:pos="8630"/>
-        </w:tabs>
-        <w:rPr>
-          <w:rFonts w:asciiTheme="minorHAnsi" w:eastAsiaTheme="minorEastAsia" w:hAnsiTheme="minorHAnsi" w:cstheme="minorBidi"/>
-          <w:noProof/>
-          <w:sz w:val="22"/>
-          <w:szCs w:val="22"/>
-        </w:rPr>
-      </w:pPr>
-      <w:hyperlink w:anchor="_Toc301796738" w:history="1">
-        <w:r>
-          <w:rPr>
-            <w:rStyle w:val="Hyperlink"/>
-            <w:noProof/>
-          </w:rPr>
-          <w:t>3.2</w:t>
-        </w:r>
-        <w:r>
-          <w:rPr>
-            <w:rFonts w:asciiTheme="minorHAnsi" w:eastAsiaTheme="minorEastAsia" w:hAnsiTheme="minorHAnsi" w:cstheme="minorBidi"/>
-            <w:noProof/>
-            <w:sz w:val="22"/>
-            <w:szCs w:val="22"/>
-          </w:rPr>
-          <w:tab/>
-        </w:r>
-        <w:r>
-          <w:rPr>
-            <w:rStyle w:val="Hyperlink"/>
-            <w:noProof/>
-          </w:rPr>
-          <w:t>Tool Strip</w:t>
-        </w:r>
-        <w:r>
-          <w:rPr>
-            <w:noProof/>
-            <w:webHidden/>
-          </w:rPr>
-          <w:tab/>
-        </w:r>
-        <w:r>
-          <w:rPr>
-            <w:noProof/>
-            <w:webHidden/>
-          </w:rPr>
-          <w:fldChar w:fldCharType="begin"/>
-        </w:r>
-        <w:r>
-          <w:rPr>
-            <w:noProof/>
-            <w:webHidden/>
-          </w:rPr>
-          <w:instrText xml:space="preserve"> PAGEREF _Toc301796738 \h </w:instrText>
-        </w:r>
-        <w:r>
-          <w:rPr>
-            <w:noProof/>
-            <w:webHidden/>
-          </w:rPr>
-        </w:r>
-        <w:r>
-          <w:rPr>
-            <w:noProof/>
-            <w:webHidden/>
-          </w:rPr>
-          <w:fldChar w:fldCharType="separate"/>
-        </w:r>
-        <w:r>
-          <w:rPr>
-            <w:noProof/>
-            <w:webHidden/>
-          </w:rPr>
-          <w:t>6</w:t>
-        </w:r>
-        <w:r>
-          <w:rPr>
-            <w:noProof/>
-            <w:webHidden/>
-          </w:rPr>
-          <w:fldChar w:fldCharType="end"/>
-        </w:r>
-      </w:hyperlink>
-    </w:p>
-    <w:p>
-      <w:pPr>
-        <w:pStyle w:val="TOC2"/>
-        <w:tabs>
-          <w:tab w:val="left" w:pos="880"/>
-          <w:tab w:val="right" w:leader="dot" w:pos="8630"/>
-        </w:tabs>
-        <w:rPr>
-          <w:rFonts w:asciiTheme="minorHAnsi" w:eastAsiaTheme="minorEastAsia" w:hAnsiTheme="minorHAnsi" w:cstheme="minorBidi"/>
-          <w:noProof/>
-          <w:sz w:val="22"/>
-          <w:szCs w:val="22"/>
-        </w:rPr>
-      </w:pPr>
-      <w:hyperlink w:anchor="_Toc301796739" w:history="1">
-        <w:r>
-          <w:rPr>
-            <w:rStyle w:val="Hyperlink"/>
-            <w:noProof/>
-          </w:rPr>
-          <w:t>3.3</w:t>
-        </w:r>
-        <w:r>
-          <w:rPr>
-            <w:rFonts w:asciiTheme="minorHAnsi" w:eastAsiaTheme="minorEastAsia" w:hAnsiTheme="minorHAnsi" w:cstheme="minorBidi"/>
-            <w:noProof/>
-            <w:sz w:val="22"/>
-            <w:szCs w:val="22"/>
-          </w:rPr>
-          <w:tab/>
-        </w:r>
-        <w:r>
-          <w:rPr>
-            <w:rStyle w:val="Hyperlink"/>
-            <w:noProof/>
-          </w:rPr>
-          <w:t>Information Screen Selection</w:t>
-        </w:r>
-        <w:r>
-          <w:rPr>
-            <w:noProof/>
-            <w:webHidden/>
-          </w:rPr>
-          <w:tab/>
-        </w:r>
-        <w:r>
-          <w:rPr>
-            <w:noProof/>
-            <w:webHidden/>
-          </w:rPr>
-          <w:fldChar w:fldCharType="begin"/>
-        </w:r>
-        <w:r>
-          <w:rPr>
-            <w:noProof/>
-            <w:webHidden/>
-          </w:rPr>
-          <w:instrText xml:space="preserve"> PAGEREF _Toc301796739 \h </w:instrText>
-        </w:r>
-        <w:r>
-          <w:rPr>
-            <w:noProof/>
-            <w:webHidden/>
-          </w:rPr>
-        </w:r>
-        <w:r>
-          <w:rPr>
-            <w:noProof/>
-            <w:webHidden/>
-          </w:rPr>
-          <w:fldChar w:fldCharType="separate"/>
-        </w:r>
-        <w:r>
-          <w:rPr>
-            <w:noProof/>
-            <w:webHidden/>
-          </w:rPr>
-          <w:t>7</w:t>
+          <w:t>9</w:t>
         </w:r>
         <w:r>
           <w:rPr>
@@ -1435,15 +1514,16 @@
           <w:noProof/>
           <w:sz w:val="22"/>
           <w:szCs w:val="22"/>
-        </w:rPr>
-      </w:pPr>
-      <w:hyperlink w:anchor="_Toc301796740" w:history="1">
+          <w:lang w:val="en-GB" w:eastAsia="en-GB"/>
+        </w:rPr>
+      </w:pPr>
+      <w:hyperlink w:anchor="_Toc35262686" w:history="1">
         <w:r>
           <w:rPr>
             <w:rStyle w:val="Hyperlink"/>
             <w:noProof/>
           </w:rPr>
-          <w:t>3.3.1</w:t>
+          <w:t>3.3.3</w:t>
         </w:r>
         <w:r>
           <w:rPr>
@@ -1451,6 +1531,7 @@
             <w:noProof/>
             <w:sz w:val="22"/>
             <w:szCs w:val="22"/>
+            <w:lang w:val="en-GB" w:eastAsia="en-GB"/>
           </w:rPr>
           <w:tab/>
         </w:r>
@@ -1459,7 +1540,7 @@
             <w:rStyle w:val="Hyperlink"/>
             <w:noProof/>
           </w:rPr>
-          <w:t>Configuration</w:t>
+          <w:t>Edit DCM Files</w:t>
         </w:r>
         <w:r>
           <w:rPr>
@@ -1480,7 +1561,7 @@
             <w:noProof/>
             <w:webHidden/>
           </w:rPr>
-          <w:instrText xml:space="preserve"> PAGEREF _Toc301796740 \h </w:instrText>
+          <w:instrText xml:space="preserve"> PAGEREF _Toc35262686 \h </w:instrText>
         </w:r>
         <w:r>
           <w:rPr>
@@ -1500,7 +1581,7 @@
             <w:noProof/>
             <w:webHidden/>
           </w:rPr>
-          <w:t>7</w:t>
+          <w:t>11</w:t>
         </w:r>
         <w:r>
           <w:rPr>
@@ -1523,15 +1604,16 @@
           <w:noProof/>
           <w:sz w:val="22"/>
           <w:szCs w:val="22"/>
-        </w:rPr>
-      </w:pPr>
-      <w:hyperlink w:anchor="_Toc301796741" w:history="1">
+          <w:lang w:val="en-GB" w:eastAsia="en-GB"/>
+        </w:rPr>
+      </w:pPr>
+      <w:hyperlink w:anchor="_Toc35262687" w:history="1">
         <w:r>
           <w:rPr>
             <w:rStyle w:val="Hyperlink"/>
             <w:noProof/>
           </w:rPr>
-          <w:t>3.3.2</w:t>
+          <w:t>3.3.4</w:t>
         </w:r>
         <w:r>
           <w:rPr>
@@ -1539,6 +1621,7 @@
             <w:noProof/>
             <w:sz w:val="22"/>
             <w:szCs w:val="22"/>
+            <w:lang w:val="en-GB" w:eastAsia="en-GB"/>
           </w:rPr>
           <w:tab/>
         </w:r>
@@ -1547,7 +1630,7 @@
             <w:rStyle w:val="Hyperlink"/>
             <w:noProof/>
           </w:rPr>
-          <w:t>Move Destinations</w:t>
+          <w:t>Logging</w:t>
         </w:r>
         <w:r>
           <w:rPr>
@@ -1568,7 +1651,7 @@
             <w:noProof/>
             <w:webHidden/>
           </w:rPr>
-          <w:instrText xml:space="preserve"> PAGEREF _Toc301796741 \h </w:instrText>
+          <w:instrText xml:space="preserve"> PAGEREF _Toc35262687 \h </w:instrText>
         </w:r>
         <w:r>
           <w:rPr>
@@ -1588,7 +1671,7 @@
             <w:noProof/>
             <w:webHidden/>
           </w:rPr>
-          <w:t>10</w:t>
+          <w:t>12</w:t>
         </w:r>
         <w:r>
           <w:rPr>
@@ -1611,15 +1694,16 @@
           <w:noProof/>
           <w:sz w:val="22"/>
           <w:szCs w:val="22"/>
-        </w:rPr>
-      </w:pPr>
-      <w:hyperlink w:anchor="_Toc301796742" w:history="1">
+          <w:lang w:val="en-GB" w:eastAsia="en-GB"/>
+        </w:rPr>
+      </w:pPr>
+      <w:hyperlink w:anchor="_Toc35262688" w:history="1">
         <w:r>
           <w:rPr>
             <w:rStyle w:val="Hyperlink"/>
             <w:noProof/>
           </w:rPr>
-          <w:t>3.3.3</w:t>
+          <w:t>3.3.5</w:t>
         </w:r>
         <w:r>
           <w:rPr>
@@ -1627,6 +1711,7 @@
             <w:noProof/>
             <w:sz w:val="22"/>
             <w:szCs w:val="22"/>
+            <w:lang w:val="en-GB" w:eastAsia="en-GB"/>
           </w:rPr>
           <w:tab/>
         </w:r>
@@ -1635,7 +1720,7 @@
             <w:rStyle w:val="Hyperlink"/>
             <w:noProof/>
           </w:rPr>
-          <w:t>Edit DCM Files</w:t>
+          <w:t>Validation results</w:t>
         </w:r>
         <w:r>
           <w:rPr>
@@ -1656,7 +1741,7 @@
             <w:noProof/>
             <w:webHidden/>
           </w:rPr>
-          <w:instrText xml:space="preserve"> PAGEREF _Toc301796742 \h </w:instrText>
+          <w:instrText xml:space="preserve"> PAGEREF _Toc35262688 \h </w:instrText>
         </w:r>
         <w:r>
           <w:rPr>
@@ -1676,7 +1761,7 @@
             <w:noProof/>
             <w:webHidden/>
           </w:rPr>
-          <w:t>11</w:t>
+          <w:t>13</w:t>
         </w:r>
         <w:r>
           <w:rPr>
@@ -1699,15 +1784,16 @@
           <w:noProof/>
           <w:sz w:val="22"/>
           <w:szCs w:val="22"/>
-        </w:rPr>
-      </w:pPr>
-      <w:hyperlink w:anchor="_Toc301796743" w:history="1">
+          <w:lang w:val="en-GB" w:eastAsia="en-GB"/>
+        </w:rPr>
+      </w:pPr>
+      <w:hyperlink w:anchor="_Toc35262689" w:history="1">
         <w:r>
           <w:rPr>
             <w:rStyle w:val="Hyperlink"/>
             <w:noProof/>
           </w:rPr>
-          <w:t>3.3.4</w:t>
+          <w:t>3.3.6</w:t>
         </w:r>
         <w:r>
           <w:rPr>
@@ -1715,6 +1801,7 @@
             <w:noProof/>
             <w:sz w:val="22"/>
             <w:szCs w:val="22"/>
+            <w:lang w:val="en-GB" w:eastAsia="en-GB"/>
           </w:rPr>
           <w:tab/>
         </w:r>
@@ -1723,7 +1810,7 @@
             <w:rStyle w:val="Hyperlink"/>
             <w:noProof/>
           </w:rPr>
-          <w:t>Logging</w:t>
+          <w:t>Store Files functionality</w:t>
         </w:r>
         <w:r>
           <w:rPr>
@@ -1744,7 +1831,7 @@
             <w:noProof/>
             <w:webHidden/>
           </w:rPr>
-          <w:instrText xml:space="preserve"> PAGEREF _Toc301796743 \h </w:instrText>
+          <w:instrText xml:space="preserve"> PAGEREF _Toc35262689 \h </w:instrText>
         </w:r>
         <w:r>
           <w:rPr>
@@ -1764,7 +1851,7 @@
             <w:noProof/>
             <w:webHidden/>
           </w:rPr>
-          <w:t>12</w:t>
+          <w:t>13</w:t>
         </w:r>
         <w:r>
           <w:rPr>
@@ -1777,25 +1864,22 @@
     </w:p>
     <w:p>
       <w:pPr>
-        <w:pStyle w:val="TOC3"/>
-        <w:tabs>
-          <w:tab w:val="left" w:pos="1320"/>
-          <w:tab w:val="right" w:leader="dot" w:pos="8630"/>
-        </w:tabs>
+        <w:pStyle w:val="TOC1"/>
         <w:rPr>
           <w:rFonts w:asciiTheme="minorHAnsi" w:eastAsiaTheme="minorEastAsia" w:hAnsiTheme="minorHAnsi" w:cstheme="minorBidi"/>
           <w:noProof/>
           <w:sz w:val="22"/>
           <w:szCs w:val="22"/>
-        </w:rPr>
-      </w:pPr>
-      <w:hyperlink w:anchor="_Toc301796744" w:history="1">
+          <w:lang w:val="en-GB" w:eastAsia="en-GB"/>
+        </w:rPr>
+      </w:pPr>
+      <w:hyperlink w:anchor="_Toc35262690" w:history="1">
         <w:r>
           <w:rPr>
             <w:rStyle w:val="Hyperlink"/>
             <w:noProof/>
           </w:rPr>
-          <w:t>3.3.5</w:t>
+          <w:t>4</w:t>
         </w:r>
         <w:r>
           <w:rPr>
@@ -1803,6 +1887,7 @@
             <w:noProof/>
             <w:sz w:val="22"/>
             <w:szCs w:val="22"/>
+            <w:lang w:val="en-GB" w:eastAsia="en-GB"/>
           </w:rPr>
           <w:tab/>
         </w:r>
@@ -1811,7 +1896,7 @@
             <w:rStyle w:val="Hyperlink"/>
             <w:noProof/>
           </w:rPr>
-          <w:t>Validation results</w:t>
+          <w:t>Supported DICOM SOP Classes</w:t>
         </w:r>
         <w:r>
           <w:rPr>
@@ -1832,7 +1917,7 @@
             <w:noProof/>
             <w:webHidden/>
           </w:rPr>
-          <w:instrText xml:space="preserve"> PAGEREF _Toc301796744 \h </w:instrText>
+          <w:instrText xml:space="preserve"> PAGEREF _Toc35262690 \h </w:instrText>
         </w:r>
         <w:r>
           <w:rPr>
@@ -1852,7 +1937,7 @@
             <w:noProof/>
             <w:webHidden/>
           </w:rPr>
-          <w:t>13</w:t>
+          <w:t>15</w:t>
         </w:r>
         <w:r>
           <w:rPr>
@@ -1865,25 +1950,22 @@
     </w:p>
     <w:p>
       <w:pPr>
-        <w:pStyle w:val="TOC3"/>
-        <w:tabs>
-          <w:tab w:val="left" w:pos="1320"/>
-          <w:tab w:val="right" w:leader="dot" w:pos="8630"/>
-        </w:tabs>
+        <w:pStyle w:val="TOC1"/>
         <w:rPr>
           <w:rFonts w:asciiTheme="minorHAnsi" w:eastAsiaTheme="minorEastAsia" w:hAnsiTheme="minorHAnsi" w:cstheme="minorBidi"/>
           <w:noProof/>
           <w:sz w:val="22"/>
           <w:szCs w:val="22"/>
-        </w:rPr>
-      </w:pPr>
-      <w:hyperlink w:anchor="_Toc301796745" w:history="1">
+          <w:lang w:val="en-GB" w:eastAsia="en-GB"/>
+        </w:rPr>
+      </w:pPr>
+      <w:hyperlink w:anchor="_Toc35262691" w:history="1">
         <w:r>
           <w:rPr>
             <w:rStyle w:val="Hyperlink"/>
             <w:noProof/>
           </w:rPr>
-          <w:t>3.3.6</w:t>
+          <w:t>5</w:t>
         </w:r>
         <w:r>
           <w:rPr>
@@ -1891,6 +1973,7 @@
             <w:noProof/>
             <w:sz w:val="22"/>
             <w:szCs w:val="22"/>
+            <w:lang w:val="en-GB" w:eastAsia="en-GB"/>
           </w:rPr>
           <w:tab/>
         </w:r>
@@ -1899,7 +1982,7 @@
             <w:rStyle w:val="Hyperlink"/>
             <w:noProof/>
           </w:rPr>
-          <w:t>Store Files functionality</w:t>
+          <w:t>Supported transfer syntaxes</w:t>
         </w:r>
         <w:r>
           <w:rPr>
@@ -1920,7 +2003,7 @@
             <w:noProof/>
             <w:webHidden/>
           </w:rPr>
-          <w:instrText xml:space="preserve"> PAGEREF _Toc301796745 \h </w:instrText>
+          <w:instrText xml:space="preserve"> PAGEREF _Toc35262691 \h </w:instrText>
         </w:r>
         <w:r>
           <w:rPr>
@@ -1940,181 +2023,7 @@
             <w:noProof/>
             <w:webHidden/>
           </w:rPr>
-          <w:t>14</w:t>
-        </w:r>
-        <w:r>
-          <w:rPr>
-            <w:noProof/>
-            <w:webHidden/>
-          </w:rPr>
-          <w:fldChar w:fldCharType="end"/>
-        </w:r>
-      </w:hyperlink>
-    </w:p>
-    <w:p>
-      <w:pPr>
-        <w:pStyle w:val="TOC1"/>
-        <w:tabs>
-          <w:tab w:val="left" w:pos="880"/>
-        </w:tabs>
-        <w:rPr>
-          <w:rFonts w:asciiTheme="minorHAnsi" w:eastAsiaTheme="minorEastAsia" w:hAnsiTheme="minorHAnsi" w:cstheme="minorBidi"/>
-          <w:noProof/>
-          <w:sz w:val="22"/>
-          <w:szCs w:val="22"/>
-        </w:rPr>
-      </w:pPr>
-      <w:hyperlink w:anchor="_Toc301796746" w:history="1">
-        <w:r>
-          <w:rPr>
-            <w:rStyle w:val="Hyperlink"/>
-            <w:noProof/>
-          </w:rPr>
-          <w:t>4</w:t>
-        </w:r>
-        <w:r>
-          <w:rPr>
-            <w:rFonts w:asciiTheme="minorHAnsi" w:eastAsiaTheme="minorEastAsia" w:hAnsiTheme="minorHAnsi" w:cstheme="minorBidi"/>
-            <w:noProof/>
-            <w:sz w:val="22"/>
-            <w:szCs w:val="22"/>
-          </w:rPr>
-          <w:tab/>
-        </w:r>
-        <w:r>
-          <w:rPr>
-            <w:rStyle w:val="Hyperlink"/>
-            <w:noProof/>
-          </w:rPr>
-          <w:t>Supported DICOM SOP Classes</w:t>
-        </w:r>
-        <w:r>
-          <w:rPr>
-            <w:noProof/>
-            <w:webHidden/>
-          </w:rPr>
-          <w:tab/>
-        </w:r>
-        <w:r>
-          <w:rPr>
-            <w:noProof/>
-            <w:webHidden/>
-          </w:rPr>
-          <w:fldChar w:fldCharType="begin"/>
-        </w:r>
-        <w:r>
-          <w:rPr>
-            <w:noProof/>
-            <w:webHidden/>
-          </w:rPr>
-          <w:instrText xml:space="preserve"> PAGEREF _Toc301796746 \h </w:instrText>
-        </w:r>
-        <w:r>
-          <w:rPr>
-            <w:noProof/>
-            <w:webHidden/>
-          </w:rPr>
-        </w:r>
-        <w:r>
-          <w:rPr>
-            <w:noProof/>
-            <w:webHidden/>
-          </w:rPr>
-          <w:fldChar w:fldCharType="separate"/>
-        </w:r>
-        <w:r>
-          <w:rPr>
-            <w:noProof/>
-            <w:webHidden/>
-          </w:rPr>
-          <w:t>16</w:t>
-        </w:r>
-        <w:r>
-          <w:rPr>
-            <w:noProof/>
-            <w:webHidden/>
-          </w:rPr>
-          <w:fldChar w:fldCharType="end"/>
-        </w:r>
-      </w:hyperlink>
-    </w:p>
-    <w:p>
-      <w:pPr>
-        <w:pStyle w:val="TOC1"/>
-        <w:tabs>
-          <w:tab w:val="left" w:pos="880"/>
-        </w:tabs>
-        <w:rPr>
-          <w:rFonts w:asciiTheme="minorHAnsi" w:eastAsiaTheme="minorEastAsia" w:hAnsiTheme="minorHAnsi" w:cstheme="minorBidi"/>
-          <w:noProof/>
-          <w:sz w:val="22"/>
-          <w:szCs w:val="22"/>
-        </w:rPr>
-      </w:pPr>
-      <w:hyperlink w:anchor="_Toc301796747" w:history="1">
-        <w:r>
-          <w:rPr>
-            <w:rStyle w:val="Hyperlink"/>
-            <w:noProof/>
-          </w:rPr>
-          <w:t>5</w:t>
-        </w:r>
-        <w:r>
-          <w:rPr>
-            <w:rFonts w:asciiTheme="minorHAnsi" w:eastAsiaTheme="minorEastAsia" w:hAnsiTheme="minorHAnsi" w:cstheme="minorBidi"/>
-            <w:noProof/>
-            <w:sz w:val="22"/>
-            <w:szCs w:val="22"/>
-          </w:rPr>
-          <w:tab/>
-        </w:r>
-        <w:r>
-          <w:rPr>
-            <w:rStyle w:val="Hyperlink"/>
-            <w:noProof/>
-          </w:rPr>
-          <w:t>Supported transfer syntaxes</w:t>
-        </w:r>
-        <w:r>
-          <w:rPr>
-            <w:noProof/>
-            <w:webHidden/>
-          </w:rPr>
-          <w:tab/>
-        </w:r>
-        <w:r>
-          <w:rPr>
-            <w:noProof/>
-            <w:webHidden/>
-          </w:rPr>
-          <w:fldChar w:fldCharType="begin"/>
-        </w:r>
-        <w:r>
-          <w:rPr>
-            <w:noProof/>
-            <w:webHidden/>
-          </w:rPr>
-          <w:instrText xml:space="preserve"> PAGEREF _Toc301796747 \h </w:instrText>
-        </w:r>
-        <w:r>
-          <w:rPr>
-            <w:noProof/>
-            <w:webHidden/>
-          </w:rPr>
-        </w:r>
-        <w:r>
-          <w:rPr>
-            <w:noProof/>
-            <w:webHidden/>
-          </w:rPr>
-          <w:fldChar w:fldCharType="separate"/>
-        </w:r>
-        <w:r>
-          <w:rPr>
-            <w:noProof/>
-            <w:webHidden/>
-          </w:rPr>
-          <w:t>20</w:t>
+          <w:t>19</w:t>
         </w:r>
         <w:r>
           <w:rPr>
@@ -2162,7 +2071,7 @@
         </w:rPr>
         <w:br w:type="page"/>
       </w:r>
-      <w:bookmarkStart w:id="0" w:name="_Toc301796728"/>
+      <w:bookmarkStart w:id="1" w:name="_Toc35262673"/>
       <w:r>
         <w:rPr>
           <w:rStyle w:val="Strong"/>
@@ -2173,269 +2082,13 @@
         <w:lastRenderedPageBreak/>
         <w:t>Introduction</w:t>
       </w:r>
-      <w:bookmarkEnd w:id="0"/>
+      <w:bookmarkEnd w:id="1"/>
     </w:p>
     <w:p>
       <w:pPr>
         <w:pStyle w:val="Heading2"/>
       </w:pPr>
-      <w:bookmarkStart w:id="1" w:name="_Toc301796729"/>
-      <w:r>
-        <w:t>Revision History</w:t>
-      </w:r>
-      <w:bookmarkEnd w:id="1"/>
-    </w:p>
-    <w:tbl>
-      <w:tblPr>
-        <w:tblW w:w="0" w:type="auto"/>
-        <w:tblBorders>
-          <w:top w:val="nil"/>
-          <w:left w:val="nil"/>
-          <w:bottom w:val="nil"/>
-          <w:right w:val="nil"/>
-          <w:insideH w:val="single" w:sz="18" w:space="0" w:color="FFFFFF"/>
-          <w:insideV w:val="single" w:sz="18" w:space="0" w:color="FFFFFF"/>
-        </w:tblBorders>
-        <w:tblLook w:val="00BF" w:firstRow="1" w:lastRow="0" w:firstColumn="1" w:lastColumn="0" w:noHBand="0" w:noVBand="0"/>
-      </w:tblPr>
-      <w:tblGrid>
-        <w:gridCol w:w="1184"/>
-        <w:gridCol w:w="2164"/>
-        <w:gridCol w:w="5508"/>
-      </w:tblGrid>
-      <w:tr>
-        <w:tc>
-          <w:tcPr>
-            <w:tcW w:w="1184" w:type="dxa"/>
-            <w:shd w:val="pct20" w:color="000000" w:fill="FFFFFF"/>
-          </w:tcPr>
-          <w:p>
-            <w:pPr>
-              <w:rPr>
-                <w:b/>
-                <w:bCs/>
-              </w:rPr>
-            </w:pPr>
-            <w:r>
-              <w:rPr>
-                <w:b/>
-                <w:bCs/>
-              </w:rPr>
-              <w:t>Version</w:t>
-            </w:r>
-          </w:p>
-        </w:tc>
-        <w:tc>
-          <w:tcPr>
-            <w:tcW w:w="2164" w:type="dxa"/>
-            <w:shd w:val="pct20" w:color="000000" w:fill="FFFFFF"/>
-          </w:tcPr>
-          <w:p>
-            <w:pPr>
-              <w:rPr>
-                <w:b/>
-                <w:bCs/>
-              </w:rPr>
-            </w:pPr>
-            <w:r>
-              <w:rPr>
-                <w:b/>
-                <w:bCs/>
-              </w:rPr>
-              <w:t>Date</w:t>
-            </w:r>
-          </w:p>
-        </w:tc>
-        <w:tc>
-          <w:tcPr>
-            <w:tcW w:w="5508" w:type="dxa"/>
-            <w:shd w:val="pct20" w:color="000000" w:fill="FFFFFF"/>
-          </w:tcPr>
-          <w:p>
-            <w:pPr>
-              <w:rPr>
-                <w:b/>
-                <w:bCs/>
-              </w:rPr>
-            </w:pPr>
-            <w:r>
-              <w:rPr>
-                <w:b/>
-                <w:bCs/>
-              </w:rPr>
-              <w:t>Description</w:t>
-            </w:r>
-          </w:p>
-        </w:tc>
-      </w:tr>
-      <w:tr>
-        <w:tc>
-          <w:tcPr>
-            <w:tcW w:w="1184" w:type="dxa"/>
-            <w:shd w:val="pct5" w:color="000000" w:fill="FFFFFF"/>
-          </w:tcPr>
-          <w:p>
-            <w:r>
-              <w:t>1.0</w:t>
-            </w:r>
-          </w:p>
-        </w:tc>
-        <w:tc>
-          <w:tcPr>
-            <w:tcW w:w="2164" w:type="dxa"/>
-            <w:shd w:val="pct5" w:color="000000" w:fill="FFFFFF"/>
-          </w:tcPr>
-          <w:p>
-            <w:r>
-              <w:t>April</w:t>
-            </w:r>
-            <w:r>
-              <w:t xml:space="preserve"> </w:t>
-            </w:r>
-            <w:r>
-              <w:t>11</w:t>
-            </w:r>
-            <w:r>
-              <w:t>, 20</w:t>
-            </w:r>
-            <w:r>
-              <w:t>11</w:t>
-            </w:r>
-          </w:p>
-        </w:tc>
-        <w:tc>
-          <w:tcPr>
-            <w:tcW w:w="5508" w:type="dxa"/>
-            <w:shd w:val="pct5" w:color="000000" w:fill="FFFFFF"/>
-          </w:tcPr>
-          <w:p>
-            <w:r>
-              <w:t xml:space="preserve">First version of this document, describing the functionality of </w:t>
-            </w:r>
-            <w:proofErr w:type="spellStart"/>
-            <w:r>
-              <w:t>D</w:t>
-            </w:r>
-            <w:r>
-              <w:t>VTk</w:t>
-            </w:r>
-            <w:proofErr w:type="spellEnd"/>
-            <w:r>
-              <w:t xml:space="preserve"> </w:t>
-            </w:r>
-            <w:r>
-              <w:t>Query Retrieve</w:t>
-            </w:r>
-            <w:r>
-              <w:t xml:space="preserve"> SCP</w:t>
-            </w:r>
-            <w:r>
-              <w:t xml:space="preserve"> Emulator </w:t>
-            </w:r>
-            <w:r>
-              <w:t xml:space="preserve">version </w:t>
-            </w:r>
-            <w:r>
-              <w:t>R</w:t>
-            </w:r>
-            <w:r>
-              <w:t>4.0.2</w:t>
-            </w:r>
-          </w:p>
-        </w:tc>
-      </w:tr>
-      <w:tr>
-        <w:tc>
-          <w:tcPr>
-            <w:tcW w:w="1184" w:type="dxa"/>
-            <w:shd w:val="pct5" w:color="000000" w:fill="FFFFFF"/>
-          </w:tcPr>
-          <w:p>
-            <w:r>
-              <w:t>1.1</w:t>
-            </w:r>
-          </w:p>
-        </w:tc>
-        <w:tc>
-          <w:tcPr>
-            <w:tcW w:w="2164" w:type="dxa"/>
-            <w:shd w:val="pct5" w:color="000000" w:fill="FFFFFF"/>
-          </w:tcPr>
-          <w:p>
-            <w:r>
-              <w:t xml:space="preserve">August </w:t>
-            </w:r>
-            <w:r>
-              <w:t>25</w:t>
-            </w:r>
-            <w:r>
-              <w:t>, 2011</w:t>
-            </w:r>
-          </w:p>
-        </w:tc>
-        <w:tc>
-          <w:tcPr>
-            <w:tcW w:w="5508" w:type="dxa"/>
-            <w:shd w:val="pct5" w:color="000000" w:fill="FFFFFF"/>
-          </w:tcPr>
-          <w:p>
-            <w:r>
-              <w:t>Added information about the new features</w:t>
-            </w:r>
-          </w:p>
-        </w:tc>
-      </w:tr>
-      <w:tr>
-        <w:tc>
-          <w:tcPr>
-            <w:tcW w:w="1184" w:type="dxa"/>
-            <w:tcBorders>
-              <w:bottom w:val="single" w:sz="18" w:space="0" w:color="FFFFFF"/>
-            </w:tcBorders>
-            <w:shd w:val="pct5" w:color="000000" w:fill="FFFFFF"/>
-          </w:tcPr>
-          <w:p>
-            <w:r>
-              <w:t>1.2</w:t>
-            </w:r>
-          </w:p>
-        </w:tc>
-        <w:tc>
-          <w:tcPr>
-            <w:tcW w:w="2164" w:type="dxa"/>
-            <w:tcBorders>
-              <w:bottom w:val="single" w:sz="18" w:space="0" w:color="FFFFFF"/>
-            </w:tcBorders>
-            <w:shd w:val="pct5" w:color="000000" w:fill="FFFFFF"/>
-          </w:tcPr>
-          <w:p>
-            <w:r>
-              <w:t>May 16, 2017</w:t>
-            </w:r>
-          </w:p>
-        </w:tc>
-        <w:tc>
-          <w:tcPr>
-            <w:tcW w:w="5508" w:type="dxa"/>
-            <w:tcBorders>
-              <w:bottom w:val="single" w:sz="18" w:space="0" w:color="FFFFFF"/>
-            </w:tcBorders>
-            <w:shd w:val="pct5" w:color="000000" w:fill="FFFFFF"/>
-          </w:tcPr>
-          <w:p>
-            <w:r>
-              <w:t>Releasing version 5.0.0 based on .NET Framework 4.</w:t>
-            </w:r>
-          </w:p>
-        </w:tc>
-      </w:tr>
-    </w:tbl>
-    <w:p/>
-    <w:p>
-      <w:pPr>
-        <w:pStyle w:val="Heading2"/>
-      </w:pPr>
-      <w:bookmarkStart w:id="2" w:name="_Toc301796730"/>
+      <w:bookmarkStart w:id="2" w:name="_Toc35262674"/>
       <w:r>
         <w:t>General</w:t>
       </w:r>
@@ -2464,21 +2117,7 @@
         <w:rPr>
           <w:color w:val="000000"/>
         </w:rPr>
-        <w:t xml:space="preserve">The </w:t>
-      </w:r>
-      <w:proofErr w:type="spellStart"/>
-      <w:r>
-        <w:rPr>
-          <w:color w:val="000000"/>
-        </w:rPr>
-        <w:t>DVTk</w:t>
-      </w:r>
-      <w:proofErr w:type="spellEnd"/>
-      <w:r>
-        <w:rPr>
-          <w:color w:val="000000"/>
-        </w:rPr>
-        <w:t xml:space="preserve"> </w:t>
+        <w:t xml:space="preserve">The DVTk </w:t>
       </w:r>
       <w:r>
         <w:rPr>
@@ -2798,7 +2437,7 @@
       <w:pPr>
         <w:pStyle w:val="Heading2"/>
       </w:pPr>
-      <w:bookmarkStart w:id="3" w:name="_Toc301796731"/>
+      <w:bookmarkStart w:id="3" w:name="_Toc35262675"/>
       <w:r>
         <w:t>System Requirements</w:t>
       </w:r>
@@ -2808,7 +2447,7 @@
       <w:pPr>
         <w:pStyle w:val="Heading3"/>
       </w:pPr>
-      <w:bookmarkStart w:id="4" w:name="_Toc301796732"/>
+      <w:bookmarkStart w:id="4" w:name="_Toc35262676"/>
       <w:r>
         <w:rPr>
           <w:rFonts w:ascii="Times New Roman" w:hAnsi="Times New Roman" w:cs="Times New Roman"/>
@@ -2928,12 +2567,11 @@
           <w:rFonts w:ascii="Times New Roman" w:hAnsi="Times New Roman" w:cs="Times New Roman"/>
         </w:rPr>
       </w:pPr>
-      <w:bookmarkStart w:id="5" w:name="_Toc301796733"/>
+      <w:bookmarkStart w:id="5" w:name="_Toc35262677"/>
       <w:r>
         <w:rPr>
           <w:rFonts w:ascii="Times New Roman" w:hAnsi="Times New Roman" w:cs="Times New Roman"/>
         </w:rPr>
-        <w:lastRenderedPageBreak/>
         <w:t>Software requirements</w:t>
       </w:r>
       <w:bookmarkEnd w:id="5"/>
@@ -2998,19 +2636,11 @@
           <w:szCs w:val="23"/>
         </w:rPr>
       </w:pPr>
-      <w:proofErr w:type="spellStart"/>
       <w:r>
         <w:rPr>
           <w:szCs w:val="23"/>
         </w:rPr>
-        <w:t>DVTk</w:t>
-      </w:r>
-      <w:proofErr w:type="spellEnd"/>
-      <w:r>
-        <w:rPr>
-          <w:szCs w:val="23"/>
-        </w:rPr>
-        <w:t xml:space="preserve"> Definition Files</w:t>
+        <w:t>DVTk Definition Files</w:t>
       </w:r>
     </w:p>
     <w:p>
@@ -3038,19 +2668,11 @@
         </w:rPr>
         <w:t xml:space="preserve">The Microsoft .NET framework software package is included in the installer of the </w:t>
       </w:r>
-      <w:proofErr w:type="spellStart"/>
       <w:r>
         <w:rPr>
           <w:b/>
         </w:rPr>
-        <w:t>DVTk</w:t>
-      </w:r>
-      <w:proofErr w:type="spellEnd"/>
-      <w:r>
-        <w:rPr>
-          <w:b/>
-        </w:rPr>
-        <w:t xml:space="preserve"> </w:t>
+        <w:t xml:space="preserve">DVTk </w:t>
       </w:r>
       <w:r>
         <w:rPr>
@@ -3155,12 +2777,13 @@
           <w:sz w:val="32"/>
         </w:rPr>
       </w:pPr>
-      <w:bookmarkStart w:id="6" w:name="_Toc301796734"/>
+      <w:bookmarkStart w:id="6" w:name="_Toc35262678"/>
       <w:r>
         <w:rPr>
           <w:rFonts w:ascii="Times New Roman" w:hAnsi="Times New Roman" w:cs="Times New Roman"/>
           <w:sz w:val="32"/>
         </w:rPr>
+        <w:lastRenderedPageBreak/>
         <w:t>Software installation</w:t>
       </w:r>
       <w:bookmarkEnd w:id="6"/>
@@ -3173,19 +2796,11 @@
       <w:r>
         <w:t xml:space="preserve">All the steps of the installation process are controlled by the </w:t>
       </w:r>
-      <w:proofErr w:type="spellStart"/>
-      <w:r>
-        <w:rPr>
-          <w:bCs/>
-        </w:rPr>
-        <w:t>DVTk</w:t>
-      </w:r>
-      <w:proofErr w:type="spellEnd"/>
-      <w:r>
-        <w:rPr>
-          <w:bCs/>
-        </w:rPr>
-        <w:t xml:space="preserve"> </w:t>
+      <w:r>
+        <w:rPr>
+          <w:bCs/>
+        </w:rPr>
+        <w:t xml:space="preserve">DVTk </w:t>
       </w:r>
       <w:r>
         <w:rPr>
@@ -3249,7 +2864,7 @@
           <w:iCs w:val="0"/>
         </w:rPr>
       </w:pPr>
-      <w:bookmarkStart w:id="7" w:name="_Toc301796735"/>
+      <w:bookmarkStart w:id="7" w:name="_Toc35262679"/>
       <w:r>
         <w:rPr>
           <w:rFonts w:ascii="Times New Roman" w:hAnsi="Times New Roman" w:cs="Times New Roman"/>
@@ -3258,7 +2873,6 @@
         </w:rPr>
         <w:t xml:space="preserve">Installation of </w:t>
       </w:r>
-      <w:proofErr w:type="spellStart"/>
       <w:r>
         <w:rPr>
           <w:rFonts w:ascii="Times New Roman" w:hAnsi="Times New Roman" w:cs="Times New Roman"/>
@@ -3266,9 +2880,8 @@
           <w:i w:val="0"/>
           <w:iCs w:val="0"/>
         </w:rPr>
-        <w:t>DVTk</w:t>
-      </w:r>
-      <w:proofErr w:type="spellEnd"/>
+        <w:t xml:space="preserve">DVTk </w:t>
+      </w:r>
       <w:r>
         <w:rPr>
           <w:rFonts w:ascii="Times New Roman" w:hAnsi="Times New Roman" w:cs="Times New Roman"/>
@@ -3276,15 +2889,6 @@
           <w:i w:val="0"/>
           <w:iCs w:val="0"/>
         </w:rPr>
-        <w:t xml:space="preserve"> </w:t>
-      </w:r>
-      <w:r>
-        <w:rPr>
-          <w:rFonts w:ascii="Times New Roman" w:hAnsi="Times New Roman" w:cs="Times New Roman"/>
-          <w:bCs w:val="0"/>
-          <w:i w:val="0"/>
-          <w:iCs w:val="0"/>
-        </w:rPr>
         <w:t>Query Retrieve SCP Emulator</w:t>
       </w:r>
       <w:r>
@@ -3320,12 +2924,7 @@
         <w:t xml:space="preserve"> installer</w:t>
       </w:r>
       <w:r>
-        <w:t xml:space="preserve"> </w:t>
-      </w:r>
-      <w:bookmarkStart w:id="8" w:name="_GoBack"/>
-      <w:bookmarkEnd w:id="8"/>
-      <w:r>
-        <w:t>to a temp directory on the PC.</w:t>
+        <w:t xml:space="preserve"> to a temp directory on the PC.</w:t>
       </w:r>
     </w:p>
     <w:p>
@@ -3336,16 +2935,24 @@
         </w:numPr>
       </w:pPr>
       <w:r>
-        <w:t xml:space="preserve">Start the installation procedure by double clicking with the left mouse button on the file </w:t>
-      </w:r>
-      <w:r>
-        <w:t>Query Retrieve SCP Emulator 4.0.2</w:t>
+        <w:t xml:space="preserve">Start the installation procedure by double clicking with the left mouse button on the </w:t>
       </w:r>
       <w:r>
         <w:t>.</w:t>
       </w:r>
-      <w:r>
-        <w:t>msi.</w:t>
+      <w:proofErr w:type="spellStart"/>
+      <w:r>
+        <w:t>msi</w:t>
+      </w:r>
+      <w:proofErr w:type="spellEnd"/>
+      <w:r>
+        <w:t xml:space="preserve"> </w:t>
+      </w:r>
+      <w:r>
+        <w:t>file</w:t>
+      </w:r>
+      <w:r>
+        <w:t>.</w:t>
       </w:r>
     </w:p>
     <w:p>
@@ -3416,7 +3023,7 @@
           <w:sz w:val="32"/>
         </w:rPr>
       </w:pPr>
-      <w:bookmarkStart w:id="9" w:name="_Toc301796736"/>
+      <w:bookmarkStart w:id="8" w:name="_Toc35262680"/>
       <w:r>
         <w:rPr>
           <w:sz w:val="32"/>
@@ -3441,7 +3048,7 @@
         </w:rPr>
         <w:t xml:space="preserve"> emulator</w:t>
       </w:r>
-      <w:bookmarkEnd w:id="9"/>
+      <w:bookmarkEnd w:id="8"/>
     </w:p>
     <w:p/>
     <w:p>
@@ -3487,8 +3094,9 @@
           <w:noProof/>
           <w:lang w:val="nl-NL" w:eastAsia="nl-NL"/>
         </w:rPr>
+        <w:lastRenderedPageBreak/>
         <w:drawing>
-          <wp:inline distT="0" distB="0" distL="0" distR="0">
+          <wp:inline distT="0" distB="0" distL="0" distR="0" wp14:anchorId="20AB4954" wp14:editId="6628E252">
             <wp:extent cx="5753100" cy="4210050"/>
             <wp:effectExtent l="19050" t="0" r="0" b="0"/>
             <wp:docPr id="12" name="Picture 11" descr="QR1.JPG"/>
@@ -3571,7 +3179,7 @@
           <w:iCs w:val="0"/>
         </w:rPr>
       </w:pPr>
-      <w:bookmarkStart w:id="10" w:name="_Toc301796737"/>
+      <w:bookmarkStart w:id="9" w:name="_Toc35262681"/>
       <w:r>
         <w:rPr>
           <w:i w:val="0"/>
@@ -3579,7 +3187,7 @@
         </w:rPr>
         <w:t>Menu bar</w:t>
       </w:r>
-      <w:bookmarkEnd w:id="10"/>
+      <w:bookmarkEnd w:id="9"/>
     </w:p>
     <w:p>
       <w:pPr>
@@ -3656,7 +3264,6 @@
           <w:b/>
           <w:bCs/>
         </w:rPr>
-        <w:lastRenderedPageBreak/>
         <w:t>File:</w:t>
       </w:r>
     </w:p>
@@ -3788,6 +3395,7 @@
           <w:b/>
           <w:bCs/>
         </w:rPr>
+        <w:lastRenderedPageBreak/>
         <w:t>Explore Validation Results…</w:t>
       </w:r>
     </w:p>
@@ -3884,14 +3492,14 @@
       <w:pPr>
         <w:pStyle w:val="Heading2"/>
       </w:pPr>
-      <w:bookmarkStart w:id="11" w:name="_Toc301796738"/>
+      <w:bookmarkStart w:id="10" w:name="_Toc35262682"/>
       <w:r>
         <w:t xml:space="preserve">Tool </w:t>
       </w:r>
       <w:r>
         <w:t>Strip</w:t>
       </w:r>
-      <w:bookmarkEnd w:id="11"/>
+      <w:bookmarkEnd w:id="10"/>
     </w:p>
     <w:p>
       <w:pPr>
@@ -4260,7 +3868,6 @@
         <w:rPr>
           <w:b/>
         </w:rPr>
-        <w:lastRenderedPageBreak/>
         <w:t>View Information Model</w:t>
       </w:r>
     </w:p>
@@ -4332,12 +3939,13 @@
           <w:iCs w:val="0"/>
         </w:rPr>
       </w:pPr>
-      <w:bookmarkStart w:id="12" w:name="_Toc301796739"/>
+      <w:bookmarkStart w:id="11" w:name="_Toc35262683"/>
       <w:r>
         <w:rPr>
           <w:i w:val="0"/>
           <w:iCs w:val="0"/>
         </w:rPr>
+        <w:lastRenderedPageBreak/>
         <w:t xml:space="preserve">Information </w:t>
       </w:r>
       <w:r>
@@ -4347,7 +3955,7 @@
         </w:rPr>
         <w:t>Screen Selection</w:t>
       </w:r>
-      <w:bookmarkEnd w:id="12"/>
+      <w:bookmarkEnd w:id="11"/>
     </w:p>
     <w:p/>
     <w:p>
@@ -4530,14 +4138,14 @@
       <w:pPr>
         <w:pStyle w:val="Heading3"/>
       </w:pPr>
-      <w:bookmarkStart w:id="13" w:name="_Toc301796740"/>
+      <w:bookmarkStart w:id="12" w:name="_Toc35262684"/>
       <w:r>
         <w:t>C</w:t>
       </w:r>
       <w:r>
         <w:t>onfiguration</w:t>
       </w:r>
-      <w:bookmarkEnd w:id="13"/>
+      <w:bookmarkEnd w:id="12"/>
     </w:p>
     <w:p>
       <w:pPr>
@@ -4843,7 +4451,6 @@
         </w:rPr>
       </w:pPr>
       <w:r>
-        <w:lastRenderedPageBreak/>
         <w:t>Case Sensitive Query</w:t>
       </w:r>
       <w:r>
@@ -4872,7 +4479,7 @@
           <w:lang w:val="nl-NL" w:eastAsia="nl-NL"/>
         </w:rPr>
         <w:drawing>
-          <wp:inline distT="0" distB="0" distL="0" distR="0">
+          <wp:inline distT="0" distB="0" distL="0" distR="0" wp14:anchorId="497F5694" wp14:editId="35295018">
             <wp:extent cx="4057650" cy="771525"/>
             <wp:effectExtent l="19050" t="0" r="0" b="0"/>
             <wp:docPr id="15" name="Picture 14" descr="untitled.JPG"/>
@@ -4927,6 +4534,7 @@
         <w:rPr>
           <w:bCs/>
         </w:rPr>
+        <w:lastRenderedPageBreak/>
         <w:t>Via the check boxes, the user can select the VRs for which the emulator will support a case sensitive query.</w:t>
       </w:r>
     </w:p>
@@ -4971,7 +4579,7 @@
           <w:lang w:val="nl-NL" w:eastAsia="nl-NL"/>
         </w:rPr>
         <w:drawing>
-          <wp:inline distT="0" distB="0" distL="0" distR="0">
+          <wp:inline distT="0" distB="0" distL="0" distR="0" wp14:anchorId="0CF28AE1" wp14:editId="4FC68B44">
             <wp:extent cx="4057650" cy="1209675"/>
             <wp:effectExtent l="19050" t="0" r="0" b="0"/>
             <wp:docPr id="16" name="Picture 15" descr="untitled.JPG"/>
@@ -5083,15 +4691,7 @@
         <w:ind w:left="1080"/>
       </w:pPr>
       <w:r>
-        <w:t>C:\Documents and Settings\My Documents\</w:t>
-      </w:r>
-      <w:proofErr w:type="spellStart"/>
-      <w:r>
-        <w:t>DVTk</w:t>
-      </w:r>
-      <w:proofErr w:type="spellEnd"/>
-      <w:r>
-        <w:t>\</w:t>
+        <w:t>C:\Documents and Settings\My Documents\DVTk\</w:t>
       </w:r>
       <w:r>
         <w:t>Query Retrieve</w:t>
@@ -5165,7 +4765,6 @@
         <w:ind w:left="720"/>
       </w:pPr>
       <w:r>
-        <w:lastRenderedPageBreak/>
         <w:t>Steps to add attributes to information model</w:t>
       </w:r>
     </w:p>
@@ -5223,7 +4822,7 @@
           <w:lang w:val="nl-NL" w:eastAsia="nl-NL"/>
         </w:rPr>
         <w:drawing>
-          <wp:inline distT="0" distB="0" distL="0" distR="0">
+          <wp:inline distT="0" distB="0" distL="0" distR="0" wp14:anchorId="0ED98C05" wp14:editId="4ADD46E6">
             <wp:extent cx="1932305" cy="270510"/>
             <wp:effectExtent l="19050" t="19050" r="10795" b="15240"/>
             <wp:docPr id="2" name="Picture 3"/>
@@ -5299,6 +4898,7 @@
         </w:numPr>
       </w:pPr>
       <w:r>
+        <w:lastRenderedPageBreak/>
         <w:t xml:space="preserve">Below that add only attribute tag  0008,0021. One attribute per line. You can add </w:t>
       </w:r>
       <w:r>
@@ -5816,7 +5416,7 @@
           <w:lang w:val="nl-NL" w:eastAsia="nl-NL"/>
         </w:rPr>
         <w:drawing>
-          <wp:inline distT="0" distB="0" distL="0" distR="0">
+          <wp:inline distT="0" distB="0" distL="0" distR="0" wp14:anchorId="25F5D068" wp14:editId="6248DA01">
             <wp:extent cx="3625850" cy="325755"/>
             <wp:effectExtent l="19050" t="0" r="0" b="0"/>
             <wp:docPr id="5" name="Picture 3"/>
@@ -5914,11 +5514,11 @@
       <w:pPr>
         <w:pStyle w:val="Heading3"/>
       </w:pPr>
-      <w:bookmarkStart w:id="14" w:name="_Toc301796741"/>
+      <w:bookmarkStart w:id="13" w:name="_Toc35262685"/>
       <w:r>
         <w:t>Move Destinations</w:t>
       </w:r>
-      <w:bookmarkEnd w:id="14"/>
+      <w:bookmarkEnd w:id="13"/>
     </w:p>
     <w:p>
       <w:pPr>
@@ -5940,8 +5540,9 @@
           <w:noProof/>
           <w:lang w:val="nl-NL" w:eastAsia="nl-NL"/>
         </w:rPr>
+        <w:lastRenderedPageBreak/>
         <w:drawing>
-          <wp:inline distT="0" distB="0" distL="0" distR="0">
+          <wp:inline distT="0" distB="0" distL="0" distR="0" wp14:anchorId="1FE0495C" wp14:editId="7A6AFE99">
             <wp:extent cx="5486400" cy="4114800"/>
             <wp:effectExtent l="19050" t="0" r="0" b="0"/>
             <wp:docPr id="17" name="Picture 16" descr="untitled.JPG"/>
@@ -6242,7 +5843,6 @@
         <w:rPr>
           <w:bCs/>
         </w:rPr>
-        <w:lastRenderedPageBreak/>
         <w:t xml:space="preserve">By right-clicking any added destination, you can get more options for editing, echo </w:t>
       </w:r>
       <w:proofErr w:type="spellStart"/>
@@ -6305,8 +5905,9 @@
           <w:noProof/>
           <w:lang w:val="nl-NL" w:eastAsia="nl-NL"/>
         </w:rPr>
+        <w:lastRenderedPageBreak/>
         <w:drawing>
-          <wp:inline distT="0" distB="0" distL="0" distR="0">
+          <wp:inline distT="0" distB="0" distL="0" distR="0" wp14:anchorId="75B62BEA" wp14:editId="68BFA56B">
             <wp:extent cx="4373245" cy="1232535"/>
             <wp:effectExtent l="19050" t="0" r="8255" b="0"/>
             <wp:docPr id="6" name="Picture 5"/>
@@ -6479,11 +6080,11 @@
       <w:pPr>
         <w:pStyle w:val="Heading3"/>
       </w:pPr>
-      <w:bookmarkStart w:id="15" w:name="_Toc301796742"/>
+      <w:bookmarkStart w:id="14" w:name="_Toc35262686"/>
       <w:r>
         <w:t>Edit DCM Files</w:t>
       </w:r>
-      <w:bookmarkEnd w:id="15"/>
+      <w:bookmarkEnd w:id="14"/>
     </w:p>
     <w:p>
       <w:pPr>
@@ -6495,7 +6096,7 @@
           <w:lang w:val="nl-NL" w:eastAsia="nl-NL"/>
         </w:rPr>
         <w:drawing>
-          <wp:inline distT="0" distB="0" distL="0" distR="0">
+          <wp:inline distT="0" distB="0" distL="0" distR="0" wp14:anchorId="1B39EBFD" wp14:editId="181F14E4">
             <wp:extent cx="5486400" cy="4114800"/>
             <wp:effectExtent l="19050" t="0" r="0" b="0"/>
             <wp:docPr id="1" name="Picture 0" descr="untitled.JPG"/>
@@ -6552,6 +6153,7 @@
     <w:p/>
     <w:p>
       <w:r>
+        <w:lastRenderedPageBreak/>
         <w:t xml:space="preserve">To let the Query/Retrieve emulator generate random digits in attribute values, insert the character '@' in attribute values (use the "Edit </w:t>
       </w:r>
       <w:proofErr w:type="spellStart"/>
@@ -6718,11 +6320,11 @@
       <w:pPr>
         <w:pStyle w:val="Heading3"/>
       </w:pPr>
-      <w:bookmarkStart w:id="16" w:name="_Toc301796743"/>
+      <w:bookmarkStart w:id="15" w:name="_Toc35262687"/>
       <w:r>
         <w:t>Logging</w:t>
       </w:r>
-      <w:bookmarkEnd w:id="16"/>
+      <w:bookmarkEnd w:id="15"/>
     </w:p>
     <w:p/>
     <w:p>
@@ -6760,9 +6362,8 @@
           <w:noProof/>
           <w:lang w:val="nl-NL" w:eastAsia="nl-NL"/>
         </w:rPr>
-        <w:lastRenderedPageBreak/>
         <w:drawing>
-          <wp:inline distT="0" distB="0" distL="0" distR="0">
+          <wp:inline distT="0" distB="0" distL="0" distR="0" wp14:anchorId="7B712958" wp14:editId="3F4C0FDA">
             <wp:extent cx="5482063" cy="3260785"/>
             <wp:effectExtent l="19050" t="0" r="4337" b="0"/>
             <wp:docPr id="4" name="Picture 1" descr="untitled.JPG"/>
@@ -6829,11 +6430,11 @@
       <w:pPr>
         <w:pStyle w:val="Heading3"/>
       </w:pPr>
-      <w:bookmarkStart w:id="17" w:name="_Toc301796744"/>
+      <w:bookmarkStart w:id="16" w:name="_Toc35262688"/>
       <w:r>
         <w:t>Validation results</w:t>
       </w:r>
-      <w:bookmarkEnd w:id="17"/>
+      <w:bookmarkEnd w:id="16"/>
     </w:p>
     <w:p/>
     <w:p>
@@ -6880,9 +6481,8 @@
           <w:noProof/>
           <w:lang w:val="nl-NL" w:eastAsia="nl-NL"/>
         </w:rPr>
-        <w:lastRenderedPageBreak/>
         <w:drawing>
-          <wp:inline distT="0" distB="0" distL="0" distR="0">
+          <wp:inline distT="0" distB="0" distL="0" distR="0" wp14:anchorId="6408F3D6" wp14:editId="467F4A2F">
             <wp:extent cx="5486400" cy="4114800"/>
             <wp:effectExtent l="19050" t="0" r="0" b="0"/>
             <wp:docPr id="3" name="Picture 2" descr="untitled.JPG"/>
@@ -6934,15 +6534,16 @@
       <w:pPr>
         <w:pStyle w:val="Heading3"/>
       </w:pPr>
-      <w:bookmarkStart w:id="18" w:name="_Toc301796745"/>
+      <w:bookmarkStart w:id="17" w:name="_Toc35262689"/>
       <w:r>
         <w:t>Store Files functionality</w:t>
       </w:r>
-      <w:bookmarkEnd w:id="18"/>
+      <w:bookmarkEnd w:id="17"/>
     </w:p>
     <w:p/>
     <w:p>
       <w:r>
+        <w:lastRenderedPageBreak/>
         <w:t>User can configure/explore the result and data directory for emulator by using this option. The screen shot is as shown below:</w:t>
       </w:r>
     </w:p>
@@ -6971,9 +6572,8 @@
           <w:noProof/>
           <w:lang w:val="nl-NL" w:eastAsia="nl-NL"/>
         </w:rPr>
-        <w:lastRenderedPageBreak/>
         <w:drawing>
-          <wp:inline distT="0" distB="0" distL="0" distR="0">
+          <wp:inline distT="0" distB="0" distL="0" distR="0" wp14:anchorId="1C4DC711" wp14:editId="6EDA906B">
             <wp:extent cx="5476875" cy="3609975"/>
             <wp:effectExtent l="19050" t="0" r="9525" b="0"/>
             <wp:docPr id="9" name="Picture 9"/>
@@ -7146,277 +6746,248 @@
         <w:rPr>
           <w:bCs/>
         </w:rPr>
-        <w:t>\</w:t>
+        <w:t>\DVTk\Query Retrieve SCP Emulator\Results</w:t>
+      </w:r>
+    </w:p>
+    <w:p>
+      <w:pPr>
+        <w:rPr>
+          <w:bCs/>
+        </w:rPr>
+      </w:pPr>
+    </w:p>
+    <w:p>
+      <w:pPr>
+        <w:rPr>
+          <w:bCs/>
+        </w:rPr>
+      </w:pPr>
+      <w:r>
+        <w:rPr>
+          <w:b/>
+          <w:bCs/>
+        </w:rPr>
+        <w:t>On Windows Vista and Windows 7</w:t>
+      </w:r>
+      <w:r>
+        <w:rPr>
+          <w:b/>
+          <w:bCs/>
+        </w:rPr>
+        <w:t xml:space="preserve"> - </w:t>
+      </w:r>
+      <w:r>
+        <w:rPr>
+          <w:bCs/>
+        </w:rPr>
+        <w:t xml:space="preserve"> </w:t>
+      </w:r>
+      <w:r>
+        <w:rPr>
+          <w:bCs/>
+        </w:rPr>
+        <w:t>C:\Users\username\My Documents\DVTk\Query Retrieve SCP Emulator\Results</w:t>
+      </w:r>
+    </w:p>
+    <w:p>
+      <w:pPr>
+        <w:rPr>
+          <w:b/>
+        </w:rPr>
+      </w:pPr>
+    </w:p>
+    <w:p>
+      <w:pPr>
+        <w:rPr>
+          <w:bCs/>
+        </w:rPr>
+      </w:pPr>
+      <w:r>
+        <w:t>With the “Explore” button</w:t>
+      </w:r>
+      <w:r>
+        <w:rPr>
+          <w:bCs/>
+        </w:rPr>
+        <w:t xml:space="preserve">, </w:t>
+      </w:r>
+      <w:r>
+        <w:rPr>
+          <w:bCs/>
+        </w:rPr>
+        <w:t xml:space="preserve">Windows explorer is started and shows the contents of the </w:t>
+      </w:r>
+      <w:r>
+        <w:rPr>
+          <w:bCs/>
+        </w:rPr>
+        <w:t>result directory.</w:t>
+      </w:r>
+    </w:p>
+    <w:p>
+      <w:pPr>
+        <w:rPr>
+          <w:bCs/>
+        </w:rPr>
+      </w:pPr>
+    </w:p>
+    <w:p>
+      <w:pPr>
+        <w:rPr>
+          <w:b/>
+        </w:rPr>
+      </w:pPr>
+    </w:p>
+    <w:p>
+      <w:pPr>
+        <w:rPr>
+          <w:b/>
+        </w:rPr>
+      </w:pPr>
+    </w:p>
+    <w:p>
+      <w:pPr>
+        <w:rPr>
+          <w:b/>
+        </w:rPr>
+      </w:pPr>
+    </w:p>
+    <w:p>
+      <w:pPr>
+        <w:rPr>
+          <w:b/>
+        </w:rPr>
+      </w:pPr>
+    </w:p>
+    <w:p>
+      <w:pPr>
+        <w:rPr>
+          <w:b/>
+        </w:rPr>
+      </w:pPr>
+    </w:p>
+    <w:p>
+      <w:pPr>
+        <w:rPr>
+          <w:b/>
+        </w:rPr>
+      </w:pPr>
+    </w:p>
+    <w:p>
+      <w:pPr>
+        <w:rPr>
+          <w:b/>
+        </w:rPr>
+      </w:pPr>
+    </w:p>
+    <w:p>
+      <w:pPr>
+        <w:rPr>
+          <w:b/>
+        </w:rPr>
+      </w:pPr>
+    </w:p>
+    <w:p>
+      <w:pPr>
+        <w:rPr>
+          <w:bCs/>
+        </w:rPr>
+      </w:pPr>
+      <w:r>
+        <w:rPr>
+          <w:b/>
+        </w:rPr>
+        <w:t>C</w:t>
+      </w:r>
+      <w:r>
+        <w:rPr>
+          <w:b/>
+        </w:rPr>
+        <w:t>leanup</w:t>
+      </w:r>
+      <w:r>
+        <w:rPr>
+          <w:b/>
+        </w:rPr>
+        <w:t xml:space="preserve"> of Result and Received DICOM message files</w:t>
+      </w:r>
+    </w:p>
+    <w:p>
+      <w:pPr>
+        <w:rPr>
+          <w:bCs/>
+        </w:rPr>
+      </w:pPr>
+    </w:p>
+    <w:p>
+      <w:pPr>
+        <w:rPr>
+          <w:bCs/>
+        </w:rPr>
+      </w:pPr>
+      <w:r>
+        <w:rPr>
+          <w:bCs/>
+        </w:rPr>
+        <w:t>Various options are provided for storing old result (xml/html) files and DICOM message (</w:t>
+      </w:r>
+      <w:r>
+        <w:rPr>
+          <w:bCs/>
+        </w:rPr>
+        <w:t>*.</w:t>
       </w:r>
       <w:proofErr w:type="spellStart"/>
       <w:r>
         <w:rPr>
           <w:bCs/>
         </w:rPr>
-        <w:t>DVTk</w:t>
+        <w:t>dcm</w:t>
       </w:r>
       <w:proofErr w:type="spellEnd"/>
       <w:r>
         <w:rPr>
           <w:bCs/>
         </w:rPr>
-        <w:t>\Query Retrieve SCP Emulator\Results</w:t>
-      </w:r>
-    </w:p>
-    <w:p>
-      <w:pPr>
-        <w:rPr>
-          <w:bCs/>
-        </w:rPr>
-      </w:pPr>
-    </w:p>
-    <w:p>
-      <w:pPr>
-        <w:rPr>
-          <w:bCs/>
-        </w:rPr>
-      </w:pPr>
-      <w:r>
-        <w:rPr>
-          <w:b/>
-          <w:bCs/>
-        </w:rPr>
-        <w:t>On Windows Vista and Windows 7</w:t>
-      </w:r>
-      <w:r>
-        <w:rPr>
-          <w:b/>
-          <w:bCs/>
-        </w:rPr>
-        <w:t xml:space="preserve"> - </w:t>
-      </w:r>
-      <w:r>
-        <w:rPr>
-          <w:bCs/>
-        </w:rPr>
-        <w:t xml:space="preserve"> </w:t>
-      </w:r>
-      <w:r>
-        <w:rPr>
-          <w:bCs/>
-        </w:rPr>
-        <w:t>C:\Users\username\My Documents\</w:t>
-      </w:r>
-      <w:proofErr w:type="spellStart"/>
-      <w:r>
-        <w:rPr>
-          <w:bCs/>
-        </w:rPr>
-        <w:t>DVTk</w:t>
-      </w:r>
-      <w:proofErr w:type="spellEnd"/>
-      <w:r>
-        <w:rPr>
-          <w:bCs/>
-        </w:rPr>
-        <w:t>\Query Retrieve SCP Emulator\Results</w:t>
-      </w:r>
-    </w:p>
-    <w:p>
-      <w:pPr>
-        <w:rPr>
-          <w:b/>
-        </w:rPr>
-      </w:pPr>
-    </w:p>
-    <w:p>
-      <w:pPr>
-        <w:rPr>
-          <w:bCs/>
-        </w:rPr>
-      </w:pPr>
-      <w:r>
-        <w:t>With the “Explore” button</w:t>
-      </w:r>
-      <w:r>
-        <w:rPr>
-          <w:bCs/>
-        </w:rPr>
-        <w:t xml:space="preserve">, </w:t>
-      </w:r>
-      <w:r>
-        <w:rPr>
-          <w:bCs/>
-        </w:rPr>
-        <w:t xml:space="preserve">Windows explorer is started and shows the contents of the </w:t>
-      </w:r>
-      <w:r>
-        <w:rPr>
-          <w:bCs/>
-        </w:rPr>
-        <w:t>result directory.</w:t>
-      </w:r>
-    </w:p>
-    <w:p>
-      <w:pPr>
-        <w:rPr>
-          <w:bCs/>
-        </w:rPr>
-      </w:pPr>
-    </w:p>
-    <w:p>
-      <w:pPr>
-        <w:rPr>
-          <w:b/>
-        </w:rPr>
-      </w:pPr>
-    </w:p>
-    <w:p>
-      <w:pPr>
-        <w:rPr>
-          <w:b/>
-        </w:rPr>
-      </w:pPr>
-    </w:p>
-    <w:p>
-      <w:pPr>
-        <w:rPr>
-          <w:b/>
-        </w:rPr>
-      </w:pPr>
-    </w:p>
-    <w:p>
-      <w:pPr>
-        <w:rPr>
-          <w:b/>
-        </w:rPr>
-      </w:pPr>
-    </w:p>
-    <w:p>
-      <w:pPr>
-        <w:rPr>
-          <w:b/>
-        </w:rPr>
-      </w:pPr>
-    </w:p>
-    <w:p>
-      <w:pPr>
-        <w:rPr>
-          <w:b/>
-        </w:rPr>
-      </w:pPr>
-    </w:p>
-    <w:p>
-      <w:pPr>
-        <w:rPr>
-          <w:b/>
-        </w:rPr>
-      </w:pPr>
-    </w:p>
-    <w:p>
-      <w:pPr>
-        <w:rPr>
-          <w:b/>
-        </w:rPr>
-      </w:pPr>
-    </w:p>
-    <w:p>
-      <w:pPr>
-        <w:rPr>
-          <w:bCs/>
-        </w:rPr>
-      </w:pPr>
-      <w:r>
-        <w:rPr>
-          <w:b/>
-        </w:rPr>
-        <w:lastRenderedPageBreak/>
+        <w:t>) files when application exits</w:t>
+      </w:r>
+      <w:r>
+        <w:rPr>
+          <w:bCs/>
+        </w:rPr>
+        <w:t xml:space="preserve"> or for previous runs</w:t>
+      </w:r>
+      <w:r>
+        <w:rPr>
+          <w:bCs/>
+        </w:rPr>
+        <w:t xml:space="preserve"> as shown in above screen shot.</w:t>
+      </w:r>
+    </w:p>
+    <w:p>
+      <w:pPr>
+        <w:rPr>
+          <w:bCs/>
+        </w:rPr>
+      </w:pPr>
+    </w:p>
+    <w:p>
+      <w:pPr>
+        <w:pStyle w:val="Heading1"/>
+      </w:pPr>
+      <w:bookmarkStart w:id="18" w:name="_Toc178432884"/>
+      <w:bookmarkStart w:id="19" w:name="_Toc35262690"/>
+      <w:r>
+        <w:t xml:space="preserve">Supported DICOM SOP </w:t>
+      </w:r>
+      <w:r>
         <w:t>C</w:t>
       </w:r>
       <w:r>
-        <w:rPr>
-          <w:b/>
-        </w:rPr>
-        <w:t>leanup</w:t>
-      </w:r>
-      <w:r>
-        <w:rPr>
-          <w:b/>
-        </w:rPr>
-        <w:t xml:space="preserve"> of Result and Received DICOM message files</w:t>
-      </w:r>
-    </w:p>
-    <w:p>
-      <w:pPr>
-        <w:rPr>
-          <w:bCs/>
-        </w:rPr>
-      </w:pPr>
-    </w:p>
-    <w:p>
-      <w:pPr>
-        <w:rPr>
-          <w:bCs/>
-        </w:rPr>
-      </w:pPr>
-      <w:r>
-        <w:rPr>
-          <w:bCs/>
-        </w:rPr>
-        <w:t>Various options are provided for storing old result (xml/html) files and DICOM message (</w:t>
-      </w:r>
-      <w:r>
-        <w:rPr>
-          <w:bCs/>
-        </w:rPr>
-        <w:t>*.</w:t>
-      </w:r>
-      <w:proofErr w:type="spellStart"/>
-      <w:r>
-        <w:rPr>
-          <w:bCs/>
-        </w:rPr>
-        <w:t>dcm</w:t>
-      </w:r>
-      <w:proofErr w:type="spellEnd"/>
-      <w:r>
-        <w:rPr>
-          <w:bCs/>
-        </w:rPr>
-        <w:t>) files when application exits</w:t>
-      </w:r>
-      <w:r>
-        <w:rPr>
-          <w:bCs/>
-        </w:rPr>
-        <w:t xml:space="preserve"> or for previous runs</w:t>
-      </w:r>
-      <w:r>
-        <w:rPr>
-          <w:bCs/>
-        </w:rPr>
-        <w:t xml:space="preserve"> as shown in above screen shot.</w:t>
-      </w:r>
-    </w:p>
-    <w:p>
-      <w:pPr>
-        <w:rPr>
-          <w:bCs/>
-        </w:rPr>
-      </w:pPr>
-    </w:p>
-    <w:p>
-      <w:pPr>
-        <w:pStyle w:val="Heading1"/>
-      </w:pPr>
-      <w:bookmarkStart w:id="19" w:name="_Toc178432884"/>
-      <w:bookmarkStart w:id="20" w:name="_Toc301796746"/>
-      <w:r>
-        <w:t xml:space="preserve">Supported DICOM SOP </w:t>
-      </w:r>
-      <w:r>
-        <w:t>C</w:t>
-      </w:r>
-      <w:r>
         <w:t>lasses</w:t>
       </w:r>
+      <w:bookmarkEnd w:id="18"/>
       <w:bookmarkEnd w:id="19"/>
-      <w:bookmarkEnd w:id="20"/>
     </w:p>
     <w:p/>
     <w:p>
@@ -8305,7 +7876,11 @@
               <w:spacing w:before="94" w:after="77"/>
             </w:pPr>
             <w:r>
-              <w:t>Digital X-Ray Image Storage – For Processing</w:t>
+              <w:t xml:space="preserve">Digital X-Ray Image Storage – For </w:t>
+            </w:r>
+            <w:r>
+              <w:lastRenderedPageBreak/>
+              <w:t>Processing</w:t>
             </w:r>
           </w:p>
         </w:tc>
@@ -8337,6 +7912,7 @@
               <w:spacing w:before="94" w:after="77"/>
             </w:pPr>
             <w:r>
+              <w:lastRenderedPageBreak/>
               <w:t>1.2.840.10008.5.1.4.1.1.1.2</w:t>
             </w:r>
           </w:p>
@@ -8402,7 +7978,6 @@
               <w:spacing w:before="94" w:after="77"/>
             </w:pPr>
             <w:r>
-              <w:lastRenderedPageBreak/>
               <w:t>1.2.840.10008.5.1.4.1.1.1.2.1</w:t>
             </w:r>
           </w:p>
@@ -9831,6 +9406,7 @@
               <w:spacing w:before="94" w:after="77"/>
             </w:pPr>
             <w:r>
+              <w:lastRenderedPageBreak/>
               <w:t>1.2.840.10008.5.1.4.1.1.9.1.1</w:t>
             </w:r>
           </w:p>
@@ -9961,7 +9537,6 @@
               <w:spacing w:before="94" w:after="77"/>
             </w:pPr>
             <w:r>
-              <w:lastRenderedPageBreak/>
               <w:t>1.2.840.10008.5.1.4.1.1.9.1.3</w:t>
             </w:r>
           </w:p>
@@ -11569,6 +11144,7 @@
               <w:spacing w:before="94" w:after="77"/>
             </w:pPr>
             <w:r>
+              <w:lastRenderedPageBreak/>
               <w:t>1.2.840.10008.5.1.4.1.1.77.1.4.1</w:t>
             </w:r>
           </w:p>
@@ -11699,7 +11275,6 @@
               <w:spacing w:before="94" w:after="77"/>
             </w:pPr>
             <w:r>
-              <w:lastRenderedPageBreak/>
               <w:t>1.2.840.10008.5.1.4.1.1.77.1.5.2</w:t>
             </w:r>
           </w:p>
@@ -11797,13 +11372,8 @@
               </w:tabs>
               <w:spacing w:before="94" w:after="77"/>
             </w:pPr>
-            <w:proofErr w:type="spellStart"/>
-            <w:r>
-              <w:t>Stereometric</w:t>
-            </w:r>
-            <w:proofErr w:type="spellEnd"/>
-            <w:r>
-              <w:t xml:space="preserve"> Relationship Storage</w:t>
+            <w:r>
+              <w:t>Stereometric Relationship Storage</w:t>
             </w:r>
           </w:p>
         </w:tc>
@@ -12809,7 +12379,7 @@
           <w:sz w:val="32"/>
         </w:rPr>
       </w:pPr>
-      <w:bookmarkStart w:id="21" w:name="_Toc301796747"/>
+      <w:bookmarkStart w:id="20" w:name="_Toc35262691"/>
       <w:r>
         <w:rPr>
           <w:sz w:val="32"/>
@@ -12817,7 +12387,7 @@
         <w:lastRenderedPageBreak/>
         <w:t>Supported transfer syntaxes</w:t>
       </w:r>
-      <w:bookmarkEnd w:id="21"/>
+      <w:bookmarkEnd w:id="20"/>
       <w:r>
         <w:rPr>
           <w:sz w:val="32"/>
@@ -12849,7 +12419,7 @@
           <w:insideH w:val="single" w:sz="4" w:space="0" w:color="auto"/>
           <w:insideV w:val="single" w:sz="4" w:space="0" w:color="auto"/>
         </w:tblBorders>
-        <w:tblLook w:val="00BF" w:firstRow="1" w:lastRow="0" w:firstColumn="1" w:lastColumn="0" w:noHBand="0" w:noVBand="0"/>
+        <w:tblLook w:val="00A0" w:firstRow="1" w:lastRow="0" w:firstColumn="1" w:lastColumn="0" w:noHBand="0" w:noVBand="0"/>
       </w:tblPr>
       <w:tblGrid>
         <w:gridCol w:w="4428"/>
@@ -13054,7 +12624,7 @@
 </file>
 
 <file path=word/endnotes.xml><?xml version="1.0" encoding="utf-8"?>
-<w:endnotes xmlns:wpc="http://schemas.microsoft.com/office/word/2010/wordprocessingCanvas" xmlns:cx="http://schemas.microsoft.com/office/drawing/2014/chartex" xmlns:cx1="http://schemas.microsoft.com/office/drawing/2015/9/8/chartex" xmlns:cx2="http://schemas.microsoft.com/office/drawing/2015/10/21/chartex" xmlns:cx3="http://schemas.microsoft.com/office/drawing/2016/5/9/chartex" xmlns:cx4="http://schemas.microsoft.com/office/drawing/2016/5/10/chartex" xmlns:cx5="http://schemas.microsoft.com/office/drawing/2016/5/11/chartex" xmlns:cx6="http://schemas.microsoft.com/office/drawing/2016/5/12/chartex" xmlns:cx7="http://schemas.microsoft.com/office/drawing/2016/5/13/chartex" xmlns:cx8="http://schemas.microsoft.com/office/drawing/2016/5/14/chartex" xmlns:mc="http://schemas.openxmlformats.org/markup-compatibility/2006" xmlns:o="urn:schemas-microsoft-com:office:office" xmlns:r="http://schemas.openxmlformats.org/officeDocument/2006/relationships" xmlns:m="http://schemas.openxmlformats.org/officeDocument/2006/math" xmlns:v="urn:schemas-microsoft-com:vml" xmlns:wp14="http://schemas.microsoft.com/office/word/2010/wordprocessingDrawing" xmlns:wp="http://schemas.openxmlformats.org/drawingml/2006/wordprocessingDrawing" xmlns:w10="urn:schemas-microsoft-com:office:word" xmlns:w="http://schemas.openxmlformats.org/wordprocessingml/2006/main" xmlns:w14="http://schemas.microsoft.com/office/word/2010/wordml" xmlns:w15="http://schemas.microsoft.com/office/word/2012/wordml" xmlns:w16se="http://schemas.microsoft.com/office/word/2015/wordml/symex" xmlns:wpg="http://schemas.microsoft.com/office/word/2010/wordprocessingGroup" xmlns:wpi="http://schemas.microsoft.com/office/word/2010/wordprocessingInk" xmlns:wne="http://schemas.microsoft.com/office/word/2006/wordml" xmlns:wps="http://schemas.microsoft.com/office/word/2010/wordprocessingShape" mc:Ignorable="w14 w15 w16se wp14">
+<w:endnotes xmlns:wpc="http://schemas.microsoft.com/office/word/2010/wordprocessingCanvas" xmlns:cx="http://schemas.microsoft.com/office/drawing/2014/chartex" xmlns:cx1="http://schemas.microsoft.com/office/drawing/2015/9/8/chartex" xmlns:cx2="http://schemas.microsoft.com/office/drawing/2015/10/21/chartex" xmlns:cx3="http://schemas.microsoft.com/office/drawing/2016/5/9/chartex" xmlns:cx4="http://schemas.microsoft.com/office/drawing/2016/5/10/chartex" xmlns:cx5="http://schemas.microsoft.com/office/drawing/2016/5/11/chartex" xmlns:cx6="http://schemas.microsoft.com/office/drawing/2016/5/12/chartex" xmlns:cx7="http://schemas.microsoft.com/office/drawing/2016/5/13/chartex" xmlns:cx8="http://schemas.microsoft.com/office/drawing/2016/5/14/chartex" xmlns:mc="http://schemas.openxmlformats.org/markup-compatibility/2006" xmlns:aink="http://schemas.microsoft.com/office/drawing/2016/ink" xmlns:am3d="http://schemas.microsoft.com/office/drawing/2017/model3d" xmlns:o="urn:schemas-microsoft-com:office:office" xmlns:r="http://schemas.openxmlformats.org/officeDocument/2006/relationships" xmlns:m="http://schemas.openxmlformats.org/officeDocument/2006/math" xmlns:v="urn:schemas-microsoft-com:vml" xmlns:wp14="http://schemas.microsoft.com/office/word/2010/wordprocessingDrawing" xmlns:wp="http://schemas.openxmlformats.org/drawingml/2006/wordprocessingDrawing" xmlns:w10="urn:schemas-microsoft-com:office:word" xmlns:w="http://schemas.openxmlformats.org/wordprocessingml/2006/main" xmlns:w14="http://schemas.microsoft.com/office/word/2010/wordml" xmlns:w15="http://schemas.microsoft.com/office/word/2012/wordml" xmlns:w16cid="http://schemas.microsoft.com/office/word/2016/wordml/cid" xmlns:w16se="http://schemas.microsoft.com/office/word/2015/wordml/symex" xmlns:wpg="http://schemas.microsoft.com/office/word/2010/wordprocessingGroup" xmlns:wpi="http://schemas.microsoft.com/office/word/2010/wordprocessingInk" xmlns:wne="http://schemas.microsoft.com/office/word/2006/wordml" xmlns:wps="http://schemas.microsoft.com/office/word/2010/wordprocessingShape" mc:Ignorable="w14 w15 w16se w16cid wp14">
   <w:endnote w:type="separator" w:id="-1">
     <w:p>
       <w:r>
@@ -13073,7 +12643,7 @@
 </file>
 
 <file path=word/footer1.xml><?xml version="1.0" encoding="utf-8"?>
-<w:ftr xmlns:wpc="http://schemas.microsoft.com/office/word/2010/wordprocessingCanvas" xmlns:cx="http://schemas.microsoft.com/office/drawing/2014/chartex" xmlns:cx1="http://schemas.microsoft.com/office/drawing/2015/9/8/chartex" xmlns:cx2="http://schemas.microsoft.com/office/drawing/2015/10/21/chartex" xmlns:cx3="http://schemas.microsoft.com/office/drawing/2016/5/9/chartex" xmlns:cx4="http://schemas.microsoft.com/office/drawing/2016/5/10/chartex" xmlns:cx5="http://schemas.microsoft.com/office/drawing/2016/5/11/chartex" xmlns:cx6="http://schemas.microsoft.com/office/drawing/2016/5/12/chartex" xmlns:cx7="http://schemas.microsoft.com/office/drawing/2016/5/13/chartex" xmlns:cx8="http://schemas.microsoft.com/office/drawing/2016/5/14/chartex" xmlns:mc="http://schemas.openxmlformats.org/markup-compatibility/2006" xmlns:o="urn:schemas-microsoft-com:office:office" xmlns:r="http://schemas.openxmlformats.org/officeDocument/2006/relationships" xmlns:m="http://schemas.openxmlformats.org/officeDocument/2006/math" xmlns:v="urn:schemas-microsoft-com:vml" xmlns:wp14="http://schemas.microsoft.com/office/word/2010/wordprocessingDrawing" xmlns:wp="http://schemas.openxmlformats.org/drawingml/2006/wordprocessingDrawing" xmlns:w10="urn:schemas-microsoft-com:office:word" xmlns:w="http://schemas.openxmlformats.org/wordprocessingml/2006/main" xmlns:w14="http://schemas.microsoft.com/office/word/2010/wordml" xmlns:w15="http://schemas.microsoft.com/office/word/2012/wordml" xmlns:w16se="http://schemas.microsoft.com/office/word/2015/wordml/symex" xmlns:wpg="http://schemas.microsoft.com/office/word/2010/wordprocessingGroup" xmlns:wpi="http://schemas.microsoft.com/office/word/2010/wordprocessingInk" xmlns:wne="http://schemas.microsoft.com/office/word/2006/wordml" xmlns:wps="http://schemas.microsoft.com/office/word/2010/wordprocessingShape" mc:Ignorable="w14 w15 w16se wp14">
+<w:ftr xmlns:wpc="http://schemas.microsoft.com/office/word/2010/wordprocessingCanvas" xmlns:cx="http://schemas.microsoft.com/office/drawing/2014/chartex" xmlns:cx1="http://schemas.microsoft.com/office/drawing/2015/9/8/chartex" xmlns:cx2="http://schemas.microsoft.com/office/drawing/2015/10/21/chartex" xmlns:cx3="http://schemas.microsoft.com/office/drawing/2016/5/9/chartex" xmlns:cx4="http://schemas.microsoft.com/office/drawing/2016/5/10/chartex" xmlns:cx5="http://schemas.microsoft.com/office/drawing/2016/5/11/chartex" xmlns:cx6="http://schemas.microsoft.com/office/drawing/2016/5/12/chartex" xmlns:cx7="http://schemas.microsoft.com/office/drawing/2016/5/13/chartex" xmlns:cx8="http://schemas.microsoft.com/office/drawing/2016/5/14/chartex" xmlns:mc="http://schemas.openxmlformats.org/markup-compatibility/2006" xmlns:aink="http://schemas.microsoft.com/office/drawing/2016/ink" xmlns:am3d="http://schemas.microsoft.com/office/drawing/2017/model3d" xmlns:o="urn:schemas-microsoft-com:office:office" xmlns:r="http://schemas.openxmlformats.org/officeDocument/2006/relationships" xmlns:m="http://schemas.openxmlformats.org/officeDocument/2006/math" xmlns:v="urn:schemas-microsoft-com:vml" xmlns:wp14="http://schemas.microsoft.com/office/word/2010/wordprocessingDrawing" xmlns:wp="http://schemas.openxmlformats.org/drawingml/2006/wordprocessingDrawing" xmlns:w10="urn:schemas-microsoft-com:office:word" xmlns:w="http://schemas.openxmlformats.org/wordprocessingml/2006/main" xmlns:w14="http://schemas.microsoft.com/office/word/2010/wordml" xmlns:w15="http://schemas.microsoft.com/office/word/2012/wordml" xmlns:w16cid="http://schemas.microsoft.com/office/word/2016/wordml/cid" xmlns:w16se="http://schemas.microsoft.com/office/word/2015/wordml/symex" xmlns:wpg="http://schemas.microsoft.com/office/word/2010/wordprocessingGroup" xmlns:wpi="http://schemas.microsoft.com/office/word/2010/wordprocessingInk" xmlns:wne="http://schemas.microsoft.com/office/word/2006/wordml" xmlns:wps="http://schemas.microsoft.com/office/word/2010/wordprocessingShape" mc:Ignorable="w14 w15 w16se w16cid wp14">
   <w:p>
     <w:pPr>
       <w:pStyle w:val="Footer"/>
@@ -13120,7 +12690,7 @@
 </file>
 
 <file path=word/footnotes.xml><?xml version="1.0" encoding="utf-8"?>
-<w:footnotes xmlns:wpc="http://schemas.microsoft.com/office/word/2010/wordprocessingCanvas" xmlns:cx="http://schemas.microsoft.com/office/drawing/2014/chartex" xmlns:cx1="http://schemas.microsoft.com/office/drawing/2015/9/8/chartex" xmlns:cx2="http://schemas.microsoft.com/office/drawing/2015/10/21/chartex" xmlns:cx3="http://schemas.microsoft.com/office/drawing/2016/5/9/chartex" xmlns:cx4="http://schemas.microsoft.com/office/drawing/2016/5/10/chartex" xmlns:cx5="http://schemas.microsoft.com/office/drawing/2016/5/11/chartex" xmlns:cx6="http://schemas.microsoft.com/office/drawing/2016/5/12/chartex" xmlns:cx7="http://schemas.microsoft.com/office/drawing/2016/5/13/chartex" xmlns:cx8="http://schemas.microsoft.com/office/drawing/2016/5/14/chartex" xmlns:mc="http://schemas.openxmlformats.org/markup-compatibility/2006" xmlns:o="urn:schemas-microsoft-com:office:office" xmlns:r="http://schemas.openxmlformats.org/officeDocument/2006/relationships" xmlns:m="http://schemas.openxmlformats.org/officeDocument/2006/math" xmlns:v="urn:schemas-microsoft-com:vml" xmlns:wp14="http://schemas.microsoft.com/office/word/2010/wordprocessingDrawing" xmlns:wp="http://schemas.openxmlformats.org/drawingml/2006/wordprocessingDrawing" xmlns:w10="urn:schemas-microsoft-com:office:word" xmlns:w="http://schemas.openxmlformats.org/wordprocessingml/2006/main" xmlns:w14="http://schemas.microsoft.com/office/word/2010/wordml" xmlns:w15="http://schemas.microsoft.com/office/word/2012/wordml" xmlns:w16se="http://schemas.microsoft.com/office/word/2015/wordml/symex" xmlns:wpg="http://schemas.microsoft.com/office/word/2010/wordprocessingGroup" xmlns:wpi="http://schemas.microsoft.com/office/word/2010/wordprocessingInk" xmlns:wne="http://schemas.microsoft.com/office/word/2006/wordml" xmlns:wps="http://schemas.microsoft.com/office/word/2010/wordprocessingShape" mc:Ignorable="w14 w15 w16se wp14">
+<w:footnotes xmlns:wpc="http://schemas.microsoft.com/office/word/2010/wordprocessingCanvas" xmlns:cx="http://schemas.microsoft.com/office/drawing/2014/chartex" xmlns:cx1="http://schemas.microsoft.com/office/drawing/2015/9/8/chartex" xmlns:cx2="http://schemas.microsoft.com/office/drawing/2015/10/21/chartex" xmlns:cx3="http://schemas.microsoft.com/office/drawing/2016/5/9/chartex" xmlns:cx4="http://schemas.microsoft.com/office/drawing/2016/5/10/chartex" xmlns:cx5="http://schemas.microsoft.com/office/drawing/2016/5/11/chartex" xmlns:cx6="http://schemas.microsoft.com/office/drawing/2016/5/12/chartex" xmlns:cx7="http://schemas.microsoft.com/office/drawing/2016/5/13/chartex" xmlns:cx8="http://schemas.microsoft.com/office/drawing/2016/5/14/chartex" xmlns:mc="http://schemas.openxmlformats.org/markup-compatibility/2006" xmlns:aink="http://schemas.microsoft.com/office/drawing/2016/ink" xmlns:am3d="http://schemas.microsoft.com/office/drawing/2017/model3d" xmlns:o="urn:schemas-microsoft-com:office:office" xmlns:r="http://schemas.openxmlformats.org/officeDocument/2006/relationships" xmlns:m="http://schemas.openxmlformats.org/officeDocument/2006/math" xmlns:v="urn:schemas-microsoft-com:vml" xmlns:wp14="http://schemas.microsoft.com/office/word/2010/wordprocessingDrawing" xmlns:wp="http://schemas.openxmlformats.org/drawingml/2006/wordprocessingDrawing" xmlns:w10="urn:schemas-microsoft-com:office:word" xmlns:w="http://schemas.openxmlformats.org/wordprocessingml/2006/main" xmlns:w14="http://schemas.microsoft.com/office/word/2010/wordml" xmlns:w15="http://schemas.microsoft.com/office/word/2012/wordml" xmlns:w16cid="http://schemas.microsoft.com/office/word/2016/wordml/cid" xmlns:w16se="http://schemas.microsoft.com/office/word/2015/wordml/symex" xmlns:wpg="http://schemas.microsoft.com/office/word/2010/wordprocessingGroup" xmlns:wpi="http://schemas.microsoft.com/office/word/2010/wordprocessingInk" xmlns:wne="http://schemas.microsoft.com/office/word/2006/wordml" xmlns:wps="http://schemas.microsoft.com/office/word/2010/wordprocessingShape" mc:Ignorable="w14 w15 w16se w16cid wp14">
   <w:footnote w:type="separator" w:id="-1">
     <w:p>
       <w:r>
@@ -13139,7 +12709,7 @@
 </file>
 
 <file path=word/header1.xml><?xml version="1.0" encoding="utf-8"?>
-<w:hdr xmlns:wpc="http://schemas.microsoft.com/office/word/2010/wordprocessingCanvas" xmlns:cx="http://schemas.microsoft.com/office/drawing/2014/chartex" xmlns:cx1="http://schemas.microsoft.com/office/drawing/2015/9/8/chartex" xmlns:cx2="http://schemas.microsoft.com/office/drawing/2015/10/21/chartex" xmlns:cx3="http://schemas.microsoft.com/office/drawing/2016/5/9/chartex" xmlns:cx4="http://schemas.microsoft.com/office/drawing/2016/5/10/chartex" xmlns:cx5="http://schemas.microsoft.com/office/drawing/2016/5/11/chartex" xmlns:cx6="http://schemas.microsoft.com/office/drawing/2016/5/12/chartex" xmlns:cx7="http://schemas.microsoft.com/office/drawing/2016/5/13/chartex" xmlns:cx8="http://schemas.microsoft.com/office/drawing/2016/5/14/chartex" xmlns:mc="http://schemas.openxmlformats.org/markup-compatibility/2006" xmlns:o="urn:schemas-microsoft-com:office:office" xmlns:r="http://schemas.openxmlformats.org/officeDocument/2006/relationships" xmlns:m="http://schemas.openxmlformats.org/officeDocument/2006/math" xmlns:v="urn:schemas-microsoft-com:vml" xmlns:wp14="http://schemas.microsoft.com/office/word/2010/wordprocessingDrawing" xmlns:wp="http://schemas.openxmlformats.org/drawingml/2006/wordprocessingDrawing" xmlns:w10="urn:schemas-microsoft-com:office:word" xmlns:w="http://schemas.openxmlformats.org/wordprocessingml/2006/main" xmlns:w14="http://schemas.microsoft.com/office/word/2010/wordml" xmlns:w15="http://schemas.microsoft.com/office/word/2012/wordml" xmlns:w16se="http://schemas.microsoft.com/office/word/2015/wordml/symex" xmlns:wpg="http://schemas.microsoft.com/office/word/2010/wordprocessingGroup" xmlns:wpi="http://schemas.microsoft.com/office/word/2010/wordprocessingInk" xmlns:wne="http://schemas.microsoft.com/office/word/2006/wordml" xmlns:wps="http://schemas.microsoft.com/office/word/2010/wordprocessingShape" mc:Ignorable="w14 w15 w16se wp14">
+<w:hdr xmlns:wpc="http://schemas.microsoft.com/office/word/2010/wordprocessingCanvas" xmlns:cx="http://schemas.microsoft.com/office/drawing/2014/chartex" xmlns:cx1="http://schemas.microsoft.com/office/drawing/2015/9/8/chartex" xmlns:cx2="http://schemas.microsoft.com/office/drawing/2015/10/21/chartex" xmlns:cx3="http://schemas.microsoft.com/office/drawing/2016/5/9/chartex" xmlns:cx4="http://schemas.microsoft.com/office/drawing/2016/5/10/chartex" xmlns:cx5="http://schemas.microsoft.com/office/drawing/2016/5/11/chartex" xmlns:cx6="http://schemas.microsoft.com/office/drawing/2016/5/12/chartex" xmlns:cx7="http://schemas.microsoft.com/office/drawing/2016/5/13/chartex" xmlns:cx8="http://schemas.microsoft.com/office/drawing/2016/5/14/chartex" xmlns:mc="http://schemas.openxmlformats.org/markup-compatibility/2006" xmlns:aink="http://schemas.microsoft.com/office/drawing/2016/ink" xmlns:am3d="http://schemas.microsoft.com/office/drawing/2017/model3d" xmlns:o="urn:schemas-microsoft-com:office:office" xmlns:r="http://schemas.openxmlformats.org/officeDocument/2006/relationships" xmlns:m="http://schemas.openxmlformats.org/officeDocument/2006/math" xmlns:v="urn:schemas-microsoft-com:vml" xmlns:wp14="http://schemas.microsoft.com/office/word/2010/wordprocessingDrawing" xmlns:wp="http://schemas.openxmlformats.org/drawingml/2006/wordprocessingDrawing" xmlns:w10="urn:schemas-microsoft-com:office:word" xmlns:w="http://schemas.openxmlformats.org/wordprocessingml/2006/main" xmlns:w14="http://schemas.microsoft.com/office/word/2010/wordml" xmlns:w15="http://schemas.microsoft.com/office/word/2012/wordml" xmlns:w16cid="http://schemas.microsoft.com/office/word/2016/wordml/cid" xmlns:w16se="http://schemas.microsoft.com/office/word/2015/wordml/symex" xmlns:wpg="http://schemas.microsoft.com/office/word/2010/wordprocessingGroup" xmlns:wpi="http://schemas.microsoft.com/office/word/2010/wordprocessingInk" xmlns:wne="http://schemas.microsoft.com/office/word/2006/wordml" xmlns:wps="http://schemas.microsoft.com/office/word/2010/wordprocessingShape" mc:Ignorable="w14 w15 w16se w16cid wp14">
   <w:p>
     <w:pPr>
       <w:pStyle w:val="Header"/>
@@ -13193,7 +12763,7 @@
 </file>
 
 <file path=word/numbering.xml><?xml version="1.0" encoding="utf-8"?>
-<w:numbering xmlns:wpc="http://schemas.microsoft.com/office/word/2010/wordprocessingCanvas" xmlns:cx="http://schemas.microsoft.com/office/drawing/2014/chartex" xmlns:cx1="http://schemas.microsoft.com/office/drawing/2015/9/8/chartex" xmlns:cx2="http://schemas.microsoft.com/office/drawing/2015/10/21/chartex" xmlns:cx3="http://schemas.microsoft.com/office/drawing/2016/5/9/chartex" xmlns:cx4="http://schemas.microsoft.com/office/drawing/2016/5/10/chartex" xmlns:cx5="http://schemas.microsoft.com/office/drawing/2016/5/11/chartex" xmlns:cx6="http://schemas.microsoft.com/office/drawing/2016/5/12/chartex" xmlns:cx7="http://schemas.microsoft.com/office/drawing/2016/5/13/chartex" xmlns:cx8="http://schemas.microsoft.com/office/drawing/2016/5/14/chartex" xmlns:mc="http://schemas.openxmlformats.org/markup-compatibility/2006" xmlns:o="urn:schemas-microsoft-com:office:office" xmlns:r="http://schemas.openxmlformats.org/officeDocument/2006/relationships" xmlns:m="http://schemas.openxmlformats.org/officeDocument/2006/math" xmlns:v="urn:schemas-microsoft-com:vml" xmlns:wp14="http://schemas.microsoft.com/office/word/2010/wordprocessingDrawing" xmlns:wp="http://schemas.openxmlformats.org/drawingml/2006/wordprocessingDrawing" xmlns:w10="urn:schemas-microsoft-com:office:word" xmlns:w="http://schemas.openxmlformats.org/wordprocessingml/2006/main" xmlns:w14="http://schemas.microsoft.com/office/word/2010/wordml" xmlns:w15="http://schemas.microsoft.com/office/word/2012/wordml" xmlns:w16se="http://schemas.microsoft.com/office/word/2015/wordml/symex" xmlns:wpg="http://schemas.microsoft.com/office/word/2010/wordprocessingGroup" xmlns:wpi="http://schemas.microsoft.com/office/word/2010/wordprocessingInk" xmlns:wne="http://schemas.microsoft.com/office/word/2006/wordml" xmlns:wps="http://schemas.microsoft.com/office/word/2010/wordprocessingShape" mc:Ignorable="w14 w15 w16se wp14">
+<w:numbering xmlns:wpc="http://schemas.microsoft.com/office/word/2010/wordprocessingCanvas" xmlns:cx="http://schemas.microsoft.com/office/drawing/2014/chartex" xmlns:cx1="http://schemas.microsoft.com/office/drawing/2015/9/8/chartex" xmlns:cx2="http://schemas.microsoft.com/office/drawing/2015/10/21/chartex" xmlns:cx3="http://schemas.microsoft.com/office/drawing/2016/5/9/chartex" xmlns:cx4="http://schemas.microsoft.com/office/drawing/2016/5/10/chartex" xmlns:cx5="http://schemas.microsoft.com/office/drawing/2016/5/11/chartex" xmlns:cx6="http://schemas.microsoft.com/office/drawing/2016/5/12/chartex" xmlns:cx7="http://schemas.microsoft.com/office/drawing/2016/5/13/chartex" xmlns:cx8="http://schemas.microsoft.com/office/drawing/2016/5/14/chartex" xmlns:mc="http://schemas.openxmlformats.org/markup-compatibility/2006" xmlns:aink="http://schemas.microsoft.com/office/drawing/2016/ink" xmlns:am3d="http://schemas.microsoft.com/office/drawing/2017/model3d" xmlns:o="urn:schemas-microsoft-com:office:office" xmlns:r="http://schemas.openxmlformats.org/officeDocument/2006/relationships" xmlns:m="http://schemas.openxmlformats.org/officeDocument/2006/math" xmlns:v="urn:schemas-microsoft-com:vml" xmlns:wp14="http://schemas.microsoft.com/office/word/2010/wordprocessingDrawing" xmlns:wp="http://schemas.openxmlformats.org/drawingml/2006/wordprocessingDrawing" xmlns:w10="urn:schemas-microsoft-com:office:word" xmlns:w="http://schemas.openxmlformats.org/wordprocessingml/2006/main" xmlns:w14="http://schemas.microsoft.com/office/word/2010/wordml" xmlns:w15="http://schemas.microsoft.com/office/word/2012/wordml" xmlns:w16cid="http://schemas.microsoft.com/office/word/2016/wordml/cid" xmlns:w16se="http://schemas.microsoft.com/office/word/2015/wordml/symex" xmlns:wpg="http://schemas.microsoft.com/office/word/2010/wordprocessingGroup" xmlns:wpi="http://schemas.microsoft.com/office/word/2010/wordprocessingInk" xmlns:wne="http://schemas.microsoft.com/office/word/2006/wordml" xmlns:wps="http://schemas.microsoft.com/office/word/2010/wordprocessingShape" mc:Ignorable="w14 w15 w16se w16cid wp14">
   <w:abstractNum w:abstractNumId="0" w15:restartNumberingAfterBreak="0">
     <w:nsid w:val="02385172"/>
     <w:multiLevelType w:val="hybridMultilevel"/>
@@ -14914,7 +14484,7 @@
 </file>
 
 <file path=word/styles.xml><?xml version="1.0" encoding="utf-8"?>
-<w:styles xmlns:mc="http://schemas.openxmlformats.org/markup-compatibility/2006" xmlns:r="http://schemas.openxmlformats.org/officeDocument/2006/relationships" xmlns:w="http://schemas.openxmlformats.org/wordprocessingml/2006/main" xmlns:w14="http://schemas.microsoft.com/office/word/2010/wordml" xmlns:w15="http://schemas.microsoft.com/office/word/2012/wordml" xmlns:w16se="http://schemas.microsoft.com/office/word/2015/wordml/symex" mc:Ignorable="w14 w15 w16se">
+<w:styles xmlns:mc="http://schemas.openxmlformats.org/markup-compatibility/2006" xmlns:r="http://schemas.openxmlformats.org/officeDocument/2006/relationships" xmlns:w="http://schemas.openxmlformats.org/wordprocessingml/2006/main" xmlns:w14="http://schemas.microsoft.com/office/word/2010/wordml" xmlns:w15="http://schemas.microsoft.com/office/word/2012/wordml" xmlns:w16cid="http://schemas.microsoft.com/office/word/2016/wordml/cid" xmlns:w16se="http://schemas.microsoft.com/office/word/2015/wordml/symex" mc:Ignorable="w14 w15 w16se w16cid">
   <w:docDefaults>
     <w:rPrDefault>
       <w:rPr>
@@ -14924,7 +14494,7 @@
     </w:rPrDefault>
     <w:pPrDefault/>
   </w:docDefaults>
-  <w:latentStyles w:defLockedState="0" w:defUIPriority="0" w:defSemiHidden="0" w:defUnhideWhenUsed="0" w:defQFormat="0" w:count="374">
+  <w:latentStyles w:defLockedState="0" w:defUIPriority="0" w:defSemiHidden="0" w:defUnhideWhenUsed="0" w:defQFormat="0" w:count="376">
     <w:lsdException w:name="Normal" w:qFormat="1"/>
     <w:lsdException w:name="heading 1" w:qFormat="1"/>
     <w:lsdException w:name="heading 2" w:qFormat="1"/>
@@ -15024,7 +14594,6 @@
     <w:lsdException w:name="HTML Sample" w:semiHidden="1" w:unhideWhenUsed="1"/>
     <w:lsdException w:name="HTML Typewriter" w:semiHidden="1" w:unhideWhenUsed="1"/>
     <w:lsdException w:name="HTML Variable" w:semiHidden="1" w:unhideWhenUsed="1"/>
-    <w:lsdException w:name="Normal Table" w:semiHidden="1" w:unhideWhenUsed="1"/>
     <w:lsdException w:name="annotation subject" w:semiHidden="1" w:unhideWhenUsed="1"/>
     <w:lsdException w:name="No List" w:semiHidden="1" w:unhideWhenUsed="1"/>
     <w:lsdException w:name="Outline List 1" w:semiHidden="1" w:unhideWhenUsed="1"/>
@@ -15070,8 +14639,8 @@
     <w:lsdException w:name="Table Subtle 1" w:semiHidden="1" w:unhideWhenUsed="1"/>
     <w:lsdException w:name="Table Subtle 2" w:semiHidden="1" w:unhideWhenUsed="1"/>
     <w:lsdException w:name="Table Web 1" w:semiHidden="1" w:unhideWhenUsed="1"/>
-    <w:lsdException w:name="Table Web 2" w:semiHidden="1" w:unhideWhenUsed="1"/>
     <w:lsdException w:name="Table Web 3" w:semiHidden="1" w:unhideWhenUsed="1"/>
+    <w:lsdException w:name="Balloon Text" w:semiHidden="1" w:unhideWhenUsed="1"/>
     <w:lsdException w:name="Placeholder Text" w:semiHidden="1" w:uiPriority="99"/>
     <w:lsdException w:name="No Spacing" w:uiPriority="1" w:qFormat="1"/>
     <w:lsdException w:name="Light Shading" w:uiPriority="60"/>
@@ -15290,6 +14859,8 @@
     <w:lsdException w:name="Mention" w:semiHidden="1" w:uiPriority="99" w:unhideWhenUsed="1"/>
     <w:lsdException w:name="Smart Hyperlink" w:semiHidden="1" w:uiPriority="99" w:unhideWhenUsed="1"/>
     <w:lsdException w:name="Hashtag" w:semiHidden="1" w:uiPriority="99" w:unhideWhenUsed="1"/>
+    <w:lsdException w:name="Unresolved Mention" w:semiHidden="1" w:uiPriority="99" w:unhideWhenUsed="1"/>
+    <w:lsdException w:name="Smart Link" w:semiHidden="1" w:uiPriority="99" w:unhideWhenUsed="1"/>
   </w:latentStyles>
   <w:style w:type="paragraph" w:default="1" w:styleId="Normal">
     <w:name w:val="Normal"/>
@@ -16029,7 +15600,7 @@
 </file>
 
 <file path=customXml/itemProps1.xml><?xml version="1.0" encoding="utf-8"?>
-<ds:datastoreItem xmlns:ds="http://schemas.openxmlformats.org/officeDocument/2006/customXml" ds:itemID="{6A230AA6-4A6B-4215-8211-62146E77EF3A}">
+<ds:datastoreItem xmlns:ds="http://schemas.openxmlformats.org/officeDocument/2006/customXml" ds:itemID="{209CF34D-D77D-41E0-8E0A-2AFC64F95EDD}">
   <ds:schemaRefs>
     <ds:schemaRef ds:uri="http://schemas.openxmlformats.org/officeDocument/2006/bibliography"/>
   </ds:schemaRefs>

</xml_diff>